<commit_message>
- Versione finale primo deliverable!
</commit_message>
<xml_diff>
--- a/D1/doc/1 deliverable.docx
+++ b/D1/doc/1 deliverable.docx
@@ -3158,8 +3158,39 @@
               <w:jc w:val="center"/>
               <w:rPr>
                 <w:rFonts w:ascii="Arial" w:hAnsi="Arial" w:cs="Arial"/>
-              </w:rPr>
-            </w:pPr>
+                <w:lang w:val="it-IT"/>
+              </w:rPr>
+            </w:pPr>
+            <w:r>
+              <w:rPr>
+                <w:rFonts w:ascii="Arial" w:hAnsi="Arial" w:cs="Arial"/>
+                <w:lang w:val="it-IT"/>
+              </w:rPr>
+              <w:t xml:space="preserve">Project Libre è scomodo, </w:t>
+            </w:r>
+            <w:r>
+              <w:rPr>
+                <w:rFonts w:ascii="Arial" w:hAnsi="Arial" w:cs="Arial"/>
+                <w:lang w:val="it-IT"/>
+              </w:rPr>
+              <w:t xml:space="preserve">troveremo un altro </w:t>
+            </w:r>
+            <w:proofErr w:type="spellStart"/>
+            <w:r>
+              <w:rPr>
+                <w:rFonts w:ascii="Arial" w:hAnsi="Arial" w:cs="Arial"/>
+                <w:lang w:val="it-IT"/>
+              </w:rPr>
+              <w:t>tool</w:t>
+            </w:r>
+            <w:proofErr w:type="spellEnd"/>
+            <w:r>
+              <w:rPr>
+                <w:rFonts w:ascii="Arial" w:hAnsi="Arial" w:cs="Arial"/>
+                <w:lang w:val="it-IT"/>
+              </w:rPr>
+              <w:t xml:space="preserve"> per il secondo deliverable</w:t>
+            </w:r>
           </w:p>
         </w:tc>
       </w:tr>
@@ -3182,6 +3213,7 @@
               <w:jc w:val="center"/>
               <w:rPr>
                 <w:rFonts w:ascii="Arial" w:hAnsi="Arial" w:cs="Arial"/>
+                <w:lang w:val="it-IT"/>
               </w:rPr>
             </w:pPr>
           </w:p>
@@ -3201,6 +3233,7 @@
               <w:jc w:val="center"/>
               <w:rPr>
                 <w:rFonts w:ascii="Arial" w:hAnsi="Arial" w:cs="Arial"/>
+                <w:lang w:val="it-IT"/>
               </w:rPr>
             </w:pPr>
           </w:p>
@@ -3220,6 +3253,7 @@
               <w:jc w:val="center"/>
               <w:rPr>
                 <w:rFonts w:ascii="Arial" w:hAnsi="Arial" w:cs="Arial"/>
+                <w:lang w:val="it-IT"/>
               </w:rPr>
             </w:pPr>
           </w:p>
@@ -3239,6 +3273,7 @@
               <w:jc w:val="center"/>
               <w:rPr>
                 <w:rFonts w:ascii="Arial" w:hAnsi="Arial" w:cs="Arial"/>
+                <w:lang w:val="it-IT"/>
               </w:rPr>
             </w:pPr>
           </w:p>
@@ -3252,6 +3287,7 @@
         <w:rPr>
           <w:rFonts w:ascii="Arial" w:hAnsi="Arial" w:cs="Arial"/>
           <w:noProof/>
+          <w:lang w:val="it-IT"/>
         </w:rPr>
       </w:pPr>
     </w:p>
@@ -3272,6 +3308,7 @@
         <w:rPr>
           <w:rFonts w:ascii="Arial" w:hAnsi="Arial" w:cs="Arial"/>
           <w:noProof/>
+          <w:lang w:val="it-IT"/>
         </w:rPr>
         <w:br w:type="page"/>
       </w:r>
@@ -4430,6 +4467,7 @@
           <w:rFonts w:ascii="Arial" w:hAnsi="Arial" w:cs="Arial"/>
           <w:bCs/>
           <w:iCs/>
+          <w:lang w:val="it-IT"/>
         </w:rPr>
       </w:pPr>
       <w:r>
@@ -4438,70 +4476,51 @@
           <w:rFonts w:ascii="Arial" w:hAnsi="Arial" w:cs="Arial"/>
           <w:bCs/>
           <w:iCs/>
-        </w:rPr>
-        <w:t>A1.1 Use Case Diagrams</w:t>
-      </w:r>
-    </w:p>
-    <w:p>
-      <w:pPr>
-        <w:rPr>
-          <w:rFonts w:ascii="Arial" w:hAnsi="Arial" w:cs="Arial"/>
-        </w:rPr>
-      </w:pPr>
-    </w:p>
-    <w:p>
-      <w:pPr>
-        <w:rPr>
-          <w:rFonts w:ascii="Arial" w:hAnsi="Arial" w:cs="Arial"/>
-        </w:rPr>
-      </w:pPr>
+          <w:lang w:val="it-IT"/>
+        </w:rPr>
+        <w:t xml:space="preserve">A1.1 Use Case </w:t>
+      </w:r>
       <w:proofErr w:type="spellStart"/>
       <w:r>
         <w:rPr>
-          <w:rFonts w:ascii="Arial" w:hAnsi="Arial" w:cs="Arial"/>
-        </w:rPr>
-        <w:t>Alcune</w:t>
+          <w:rStyle w:val="Enfasiintensa"/>
+          <w:rFonts w:ascii="Arial" w:hAnsi="Arial" w:cs="Arial"/>
+          <w:bCs/>
+          <w:iCs/>
+          <w:lang w:val="it-IT"/>
+        </w:rPr>
+        <w:t>Diagrams</w:t>
       </w:r>
       <w:proofErr w:type="spellEnd"/>
-      <w:r>
-        <w:rPr>
-          <w:rFonts w:ascii="Arial" w:hAnsi="Arial" w:cs="Arial"/>
-        </w:rPr>
-        <w:t xml:space="preserve"> note </w:t>
-      </w:r>
-      <w:proofErr w:type="spellStart"/>
-      <w:r>
-        <w:rPr>
-          <w:rFonts w:ascii="Arial" w:hAnsi="Arial" w:cs="Arial"/>
-        </w:rPr>
-        <w:t>sul</w:t>
-      </w:r>
-      <w:proofErr w:type="spellEnd"/>
-      <w:r>
-        <w:rPr>
-          <w:rFonts w:ascii="Arial" w:hAnsi="Arial" w:cs="Arial"/>
-        </w:rPr>
-        <w:t xml:space="preserve"> </w:t>
-      </w:r>
-      <w:proofErr w:type="spellStart"/>
-      <w:r>
-        <w:rPr>
-          <w:rFonts w:ascii="Arial" w:hAnsi="Arial" w:cs="Arial"/>
-        </w:rPr>
-        <w:t>diagramma</w:t>
-      </w:r>
-      <w:proofErr w:type="spellEnd"/>
-      <w:r>
-        <w:rPr>
-          <w:rFonts w:ascii="Arial" w:hAnsi="Arial" w:cs="Arial"/>
-        </w:rPr>
-        <w:t>:</w:t>
-      </w:r>
-    </w:p>
-    <w:p>
-      <w:pPr>
-        <w:rPr>
-          <w:rFonts w:ascii="Arial" w:hAnsi="Arial" w:cs="Arial"/>
+    </w:p>
+    <w:p>
+      <w:pPr>
+        <w:rPr>
+          <w:rFonts w:ascii="Arial" w:hAnsi="Arial" w:cs="Arial"/>
+          <w:lang w:val="it-IT"/>
+        </w:rPr>
+      </w:pPr>
+    </w:p>
+    <w:p>
+      <w:pPr>
+        <w:rPr>
+          <w:rFonts w:ascii="Arial" w:hAnsi="Arial" w:cs="Arial"/>
+          <w:lang w:val="it-IT"/>
+        </w:rPr>
+      </w:pPr>
+      <w:r>
+        <w:rPr>
+          <w:rFonts w:ascii="Arial" w:hAnsi="Arial" w:cs="Arial"/>
+          <w:lang w:val="it-IT"/>
+        </w:rPr>
+        <w:t>Alcune note sul diagramma:</w:t>
+      </w:r>
+    </w:p>
+    <w:p>
+      <w:pPr>
+        <w:rPr>
+          <w:rFonts w:ascii="Arial" w:hAnsi="Arial" w:cs="Arial"/>
+          <w:lang w:val="it-IT"/>
         </w:rPr>
       </w:pPr>
     </w:p>
@@ -4748,59 +4767,40 @@
             <v:path o:extrusionok="f" gradientshapeok="t" o:connecttype="rect"/>
             <o:lock v:ext="edit" aspectratio="t"/>
           </v:shapetype>
-          <v:shape id="_x0000_i1030" type="#_x0000_t75" style="width:6in;height:579pt">
+          <v:shape id="_x0000_i1025" type="#_x0000_t75" style="width:6in;height:579pt">
             <v:imagedata r:id="rId13" o:title="UseCase"/>
           </v:shape>
         </w:pict>
       </w:r>
     </w:p>
     <w:p>
-      <w:pPr>
-        <w:rPr>
-          <w:lang w:val="it-IT"/>
-        </w:rPr>
-      </w:pPr>
+      <w:proofErr w:type="spellStart"/>
       <w:r>
         <w:rPr>
           <w:b/>
-          <w:lang w:val="it-IT"/>
-        </w:rPr>
-        <w:t xml:space="preserve">Figura 1 – </w:t>
+        </w:rPr>
+        <w:t>Figura</w:t>
+      </w:r>
+      <w:proofErr w:type="spellEnd"/>
+      <w:r>
+        <w:rPr>
+          <w:b/>
+        </w:rPr>
+        <w:t xml:space="preserve"> 1 – </w:t>
       </w:r>
       <w:proofErr w:type="spellStart"/>
       <w:r>
-        <w:rPr>
-          <w:lang w:val="it-IT"/>
-        </w:rPr>
         <w:t>UseCase</w:t>
       </w:r>
       <w:proofErr w:type="spellEnd"/>
       <w:r>
-        <w:rPr>
-          <w:lang w:val="it-IT"/>
-        </w:rPr>
-        <w:t xml:space="preserve"> </w:t>
-      </w:r>
-      <w:proofErr w:type="spellStart"/>
-      <w:r>
-        <w:rPr>
-          <w:lang w:val="it-IT"/>
-        </w:rPr>
-        <w:t>Diagram</w:t>
-      </w:r>
-      <w:proofErr w:type="spellEnd"/>
-      <w:r>
-        <w:rPr>
-          <w:lang w:val="it-IT"/>
-        </w:rPr>
-        <w:t xml:space="preserve"> V1</w:t>
-      </w:r>
-    </w:p>
-    <w:p>
-      <w:pPr>
-        <w:rPr>
-          <w:rFonts w:ascii="Arial" w:hAnsi="Arial" w:cs="Arial"/>
-          <w:lang w:val="it-IT"/>
+        <w:t xml:space="preserve"> Diagram V1</w:t>
+      </w:r>
+    </w:p>
+    <w:p>
+      <w:pPr>
+        <w:rPr>
+          <w:rFonts w:ascii="Arial" w:hAnsi="Arial" w:cs="Arial"/>
         </w:rPr>
       </w:pPr>
     </w:p>
@@ -4814,7 +4814,6 @@
           <w:bCs/>
           <w:iCs/>
           <w:sz w:val="24"/>
-          <w:lang w:val="it-IT"/>
         </w:rPr>
       </w:pPr>
     </w:p>
@@ -15964,7 +15963,6 @@
       <w:pPr>
         <w:rPr>
           <w:rFonts w:ascii="Arial" w:hAnsi="Arial" w:cs="Arial"/>
-          <w:lang w:val="it-IT"/>
         </w:rPr>
       </w:pPr>
       <w:r>
@@ -16057,10 +16055,272 @@
         <w:rPr>
           <w:rFonts w:ascii="Arial" w:hAnsi="Arial" w:cs="Arial"/>
           <w:sz w:val="22"/>
-        </w:rPr>
-      </w:pPr>
-      <w:bookmarkStart w:id="0" w:name="_GoBack"/>
-      <w:bookmarkEnd w:id="0"/>
+          <w:lang w:val="it-IT"/>
+        </w:rPr>
+      </w:pPr>
+      <w:r>
+        <w:rPr>
+          <w:rFonts w:ascii="Arial" w:hAnsi="Arial" w:cs="Arial"/>
+          <w:b/>
+          <w:sz w:val="22"/>
+          <w:lang w:val="it-IT"/>
+        </w:rPr>
+        <w:t>Rilevazione anomalie</w:t>
+      </w:r>
+      <w:r>
+        <w:rPr>
+          <w:rFonts w:ascii="Arial" w:hAnsi="Arial" w:cs="Arial"/>
+          <w:sz w:val="22"/>
+          <w:lang w:val="it-IT"/>
+        </w:rPr>
+        <w:t>: ci sono a</w:t>
+      </w:r>
+      <w:r>
+        <w:rPr>
+          <w:rFonts w:ascii="Arial" w:hAnsi="Arial" w:cs="Arial"/>
+          <w:sz w:val="22"/>
+          <w:lang w:val="it-IT"/>
+        </w:rPr>
+        <w:t>ncora molti punti da chiarire sulle responsabilità dei sottosistemi e sull’aggregazione dei dati provenienti dai livelli di astrazione inferiori, specialmente per le anomalie dei sensori.</w:t>
+      </w:r>
+    </w:p>
+    <w:p>
+      <w:pPr>
+        <w:widowControl w:val="0"/>
+        <w:numPr>
+          <w:ilvl w:val="0"/>
+          <w:numId w:val="42"/>
+        </w:numPr>
+        <w:autoSpaceDE w:val="0"/>
+        <w:autoSpaceDN w:val="0"/>
+        <w:adjustRightInd w:val="0"/>
+        <w:rPr>
+          <w:rFonts w:ascii="Arial" w:hAnsi="Arial" w:cs="Arial"/>
+          <w:sz w:val="22"/>
+          <w:lang w:val="it-IT"/>
+        </w:rPr>
+      </w:pPr>
+      <w:r>
+        <w:rPr>
+          <w:rFonts w:ascii="Arial" w:hAnsi="Arial" w:cs="Arial"/>
+          <w:b/>
+          <w:sz w:val="22"/>
+          <w:lang w:val="it-IT"/>
+        </w:rPr>
+        <w:t>Performance</w:t>
+      </w:r>
+      <w:r>
+        <w:rPr>
+          <w:rFonts w:ascii="Arial" w:hAnsi="Arial" w:cs="Arial"/>
+          <w:sz w:val="22"/>
+          <w:lang w:val="it-IT"/>
+        </w:rPr>
+        <w:t xml:space="preserve">: nel gruppo c’è tendenza ad ottimizzare, </w:t>
+      </w:r>
+      <w:r>
+        <w:rPr>
+          <w:rFonts w:ascii="Arial" w:hAnsi="Arial" w:cs="Arial"/>
+          <w:sz w:val="22"/>
+          <w:lang w:val="it-IT"/>
+        </w:rPr>
+        <w:t>per questo lo piazzo al primo posto tra i requisiti non funzionali</w:t>
+      </w:r>
+      <w:r>
+        <w:rPr>
+          <w:rFonts w:ascii="Arial" w:hAnsi="Arial" w:cs="Arial"/>
+          <w:sz w:val="22"/>
+          <w:lang w:val="it-IT"/>
+        </w:rPr>
+        <w:t>.</w:t>
+      </w:r>
+    </w:p>
+    <w:p>
+      <w:pPr>
+        <w:widowControl w:val="0"/>
+        <w:numPr>
+          <w:ilvl w:val="0"/>
+          <w:numId w:val="42"/>
+        </w:numPr>
+        <w:autoSpaceDE w:val="0"/>
+        <w:autoSpaceDN w:val="0"/>
+        <w:adjustRightInd w:val="0"/>
+        <w:rPr>
+          <w:rFonts w:ascii="Arial" w:hAnsi="Arial" w:cs="Arial"/>
+          <w:sz w:val="22"/>
+          <w:lang w:val="it-IT"/>
+        </w:rPr>
+      </w:pPr>
+      <w:r>
+        <w:rPr>
+          <w:rFonts w:ascii="Arial" w:hAnsi="Arial" w:cs="Arial"/>
+          <w:b/>
+          <w:sz w:val="22"/>
+          <w:lang w:val="it-IT"/>
+        </w:rPr>
+        <w:t xml:space="preserve">Scalabilità: </w:t>
+      </w:r>
+      <w:r>
+        <w:rPr>
+          <w:rFonts w:ascii="Arial" w:hAnsi="Arial" w:cs="Arial"/>
+          <w:sz w:val="22"/>
+          <w:lang w:val="it-IT"/>
+        </w:rPr>
+        <w:t>è forse uno dei requisiti non funzionali più complicati per noi dal momento che richiede da parte nostra un</w:t>
+      </w:r>
+      <w:r>
+        <w:rPr>
+          <w:rFonts w:ascii="Arial" w:hAnsi="Arial" w:cs="Arial"/>
+          <w:sz w:val="22"/>
+          <w:lang w:val="it-IT"/>
+        </w:rPr>
+        <w:t>o</w:t>
+      </w:r>
+      <w:r>
+        <w:rPr>
+          <w:rFonts w:ascii="Arial" w:hAnsi="Arial" w:cs="Arial"/>
+          <w:sz w:val="22"/>
+          <w:lang w:val="it-IT"/>
+        </w:rPr>
+        <w:t xml:space="preserve"> sforzo aggiuntivo per lo studio di tecnologie che rendano il sistema scalabile (come ad esempio l’utilizzo di un database non relazionale</w:t>
+      </w:r>
+      <w:r>
+        <w:rPr>
+          <w:rFonts w:ascii="Arial" w:hAnsi="Arial" w:cs="Arial"/>
+          <w:sz w:val="22"/>
+          <w:lang w:val="it-IT"/>
+        </w:rPr>
+        <w:t xml:space="preserve">, </w:t>
+      </w:r>
+      <w:proofErr w:type="spellStart"/>
+      <w:r>
+        <w:rPr>
+          <w:rFonts w:ascii="Arial" w:hAnsi="Arial" w:cs="Arial"/>
+          <w:sz w:val="22"/>
+          <w:lang w:val="it-IT"/>
+        </w:rPr>
+        <w:t>fin’ora</w:t>
+      </w:r>
+      <w:proofErr w:type="spellEnd"/>
+      <w:r>
+        <w:rPr>
+          <w:rFonts w:ascii="Arial" w:hAnsi="Arial" w:cs="Arial"/>
+          <w:sz w:val="22"/>
+          <w:lang w:val="it-IT"/>
+        </w:rPr>
+        <w:t xml:space="preserve"> mai trattati da nessun membro del gruppo</w:t>
+      </w:r>
+      <w:r>
+        <w:rPr>
+          <w:rFonts w:ascii="Arial" w:hAnsi="Arial" w:cs="Arial"/>
+          <w:sz w:val="22"/>
+          <w:lang w:val="it-IT"/>
+        </w:rPr>
+        <w:t>).</w:t>
+      </w:r>
+    </w:p>
+    <w:p>
+      <w:pPr>
+        <w:widowControl w:val="0"/>
+        <w:numPr>
+          <w:ilvl w:val="0"/>
+          <w:numId w:val="42"/>
+        </w:numPr>
+        <w:autoSpaceDE w:val="0"/>
+        <w:autoSpaceDN w:val="0"/>
+        <w:adjustRightInd w:val="0"/>
+        <w:rPr>
+          <w:rFonts w:ascii="Arial" w:hAnsi="Arial" w:cs="Arial"/>
+          <w:sz w:val="22"/>
+          <w:lang w:val="it-IT"/>
+        </w:rPr>
+      </w:pPr>
+      <w:r>
+        <w:rPr>
+          <w:rFonts w:ascii="Arial" w:hAnsi="Arial" w:cs="Arial"/>
+          <w:b/>
+          <w:sz w:val="22"/>
+          <w:lang w:val="it-IT"/>
+        </w:rPr>
+        <w:t xml:space="preserve">Cattura e processamento di un segnale: </w:t>
+      </w:r>
+      <w:r>
+        <w:rPr>
+          <w:rFonts w:ascii="Arial" w:hAnsi="Arial" w:cs="Arial"/>
+          <w:sz w:val="22"/>
+          <w:lang w:val="it-IT"/>
+        </w:rPr>
+        <w:t xml:space="preserve">c’è una questione aperta su come i sensori possano sapere di essere in uno stato anomalo o meno così da aggiustare la loro frequenza di invio dei segnali, si è valutato di introdurre un </w:t>
+      </w:r>
+      <w:proofErr w:type="gramStart"/>
+      <w:r>
+        <w:rPr>
+          <w:rFonts w:ascii="Arial" w:hAnsi="Arial" w:cs="Arial"/>
+          <w:sz w:val="22"/>
+          <w:lang w:val="it-IT"/>
+        </w:rPr>
+        <w:t>feedback</w:t>
+      </w:r>
+      <w:proofErr w:type="gramEnd"/>
+      <w:r>
+        <w:rPr>
+          <w:rFonts w:ascii="Arial" w:hAnsi="Arial" w:cs="Arial"/>
+          <w:sz w:val="22"/>
+          <w:lang w:val="it-IT"/>
+        </w:rPr>
+        <w:t xml:space="preserve"> dal sistema nello </w:t>
+      </w:r>
+      <w:proofErr w:type="spellStart"/>
+      <w:r>
+        <w:rPr>
+          <w:rFonts w:ascii="Arial" w:hAnsi="Arial" w:cs="Arial"/>
+          <w:sz w:val="22"/>
+          <w:lang w:val="it-IT"/>
+        </w:rPr>
+        <w:t>UseCase</w:t>
+      </w:r>
+      <w:proofErr w:type="spellEnd"/>
+      <w:r>
+        <w:rPr>
+          <w:rFonts w:ascii="Arial" w:hAnsi="Arial" w:cs="Arial"/>
+          <w:sz w:val="22"/>
+          <w:lang w:val="it-IT"/>
+        </w:rPr>
+        <w:t xml:space="preserve"> relativo a questo requisito.</w:t>
+      </w:r>
+    </w:p>
+    <w:p>
+      <w:pPr>
+        <w:widowControl w:val="0"/>
+        <w:numPr>
+          <w:ilvl w:val="0"/>
+          <w:numId w:val="42"/>
+        </w:numPr>
+        <w:autoSpaceDE w:val="0"/>
+        <w:autoSpaceDN w:val="0"/>
+        <w:adjustRightInd w:val="0"/>
+        <w:rPr>
+          <w:rFonts w:ascii="Arial" w:hAnsi="Arial" w:cs="Arial"/>
+          <w:sz w:val="22"/>
+          <w:lang w:val="it-IT"/>
+        </w:rPr>
+      </w:pPr>
+      <w:r>
+        <w:rPr>
+          <w:rFonts w:ascii="Arial" w:hAnsi="Arial" w:cs="Arial"/>
+          <w:b/>
+          <w:sz w:val="22"/>
+          <w:lang w:val="it-IT"/>
+        </w:rPr>
+        <w:t>Tutti gli altri requisiti:</w:t>
+      </w:r>
+      <w:r>
+        <w:rPr>
+          <w:rFonts w:ascii="Arial" w:hAnsi="Arial" w:cs="Arial"/>
+          <w:sz w:val="22"/>
+          <w:lang w:val="it-IT"/>
+        </w:rPr>
+        <w:t xml:space="preserve"> stileremo una lista aggiornata al prossimo deliverable, che includerà anche gli eventuali requisiti di sistema</w:t>
+      </w:r>
     </w:p>
     <w:p>
       <w:pPr>
@@ -16071,25 +16331,15 @@
         <w:rPr>
           <w:rFonts w:ascii="Arial" w:hAnsi="Arial" w:cs="Arial"/>
           <w:sz w:val="22"/>
-        </w:rPr>
-      </w:pPr>
-    </w:p>
-    <w:p>
-      <w:pPr>
-        <w:widowControl w:val="0"/>
-        <w:autoSpaceDE w:val="0"/>
-        <w:autoSpaceDN w:val="0"/>
-        <w:adjustRightInd w:val="0"/>
-        <w:rPr>
-          <w:rFonts w:ascii="Arial" w:hAnsi="Arial" w:cs="Arial"/>
-          <w:sz w:val="22"/>
-        </w:rPr>
-      </w:pPr>
-    </w:p>
-    <w:p>
-      <w:pPr>
-        <w:rPr>
-          <w:rFonts w:ascii="Arial" w:hAnsi="Arial" w:cs="Arial"/>
+          <w:lang w:val="it-IT"/>
+        </w:rPr>
+      </w:pPr>
+    </w:p>
+    <w:p>
+      <w:pPr>
+        <w:rPr>
+          <w:rFonts w:ascii="Arial" w:hAnsi="Arial" w:cs="Arial"/>
+          <w:lang w:val="it-IT"/>
         </w:rPr>
       </w:pPr>
     </w:p>
@@ -16114,6 +16364,7 @@
           <w:bCs/>
           <w:iCs/>
           <w:sz w:val="28"/>
+          <w:lang w:val="it-IT"/>
         </w:rPr>
         <w:br w:type="page"/>
       </w:r>
@@ -16368,6 +16619,39 @@
       <w:pPr>
         <w:rPr>
           <w:rFonts w:ascii="Arial" w:hAnsi="Arial" w:cs="Arial"/>
+          <w:i/>
+          <w:color w:val="FF0000"/>
+          <w:sz w:val="22"/>
+        </w:rPr>
+      </w:pPr>
+    </w:p>
+    <w:p>
+      <w:pPr>
+        <w:rPr>
+          <w:rFonts w:ascii="Arial" w:hAnsi="Arial" w:cs="Arial"/>
+          <w:i/>
+          <w:color w:val="FF0000"/>
+          <w:sz w:val="22"/>
+        </w:rPr>
+      </w:pPr>
+      <w:r>
+        <w:rPr>
+          <w:rFonts w:ascii="Arial" w:hAnsi="Arial" w:cs="Arial"/>
+          <w:i/>
+          <w:color w:val="FF0000"/>
+          <w:sz w:val="22"/>
+        </w:rPr>
+        <w:pict>
+          <v:shape id="_x0000_i1026" type="#_x0000_t75" style="width:431.25pt;height:313.5pt">
+            <v:imagedata r:id="rId14" o:title="Component Diagram Dario"/>
+          </v:shape>
+        </w:pict>
+      </w:r>
+    </w:p>
+    <w:p>
+      <w:pPr>
+        <w:rPr>
+          <w:rFonts w:ascii="Arial" w:hAnsi="Arial" w:cs="Arial"/>
         </w:rPr>
       </w:pPr>
       <w:r>
@@ -16384,11 +16668,173 @@
         </w:tabs>
         <w:rPr>
           <w:rFonts w:ascii="Arial" w:hAnsi="Arial" w:cs="Arial"/>
-        </w:rPr>
-      </w:pPr>
-      <w:r>
-        <w:rPr>
-          <w:rFonts w:ascii="Arial" w:hAnsi="Arial" w:cs="Arial"/>
+          <w:lang w:val="it-IT"/>
+        </w:rPr>
+      </w:pPr>
+      <w:r>
+        <w:rPr>
+          <w:rFonts w:ascii="Arial" w:hAnsi="Arial" w:cs="Arial"/>
+          <w:b/>
+          <w:lang w:val="it-IT"/>
+        </w:rPr>
+        <w:t xml:space="preserve">Figura 10 – </w:t>
+      </w:r>
+      <w:r>
+        <w:rPr>
+          <w:rFonts w:ascii="Arial" w:hAnsi="Arial" w:cs="Arial"/>
+          <w:lang w:val="it-IT"/>
+        </w:rPr>
+        <w:t xml:space="preserve">Component </w:t>
+      </w:r>
+      <w:proofErr w:type="spellStart"/>
+      <w:r>
+        <w:rPr>
+          <w:rFonts w:ascii="Arial" w:hAnsi="Arial" w:cs="Arial"/>
+          <w:lang w:val="it-IT"/>
+        </w:rPr>
+        <w:t>Diagram</w:t>
+      </w:r>
+      <w:proofErr w:type="spellEnd"/>
+      <w:r>
+        <w:rPr>
+          <w:rFonts w:ascii="Arial" w:hAnsi="Arial" w:cs="Arial"/>
+          <w:lang w:val="it-IT"/>
+        </w:rPr>
+        <w:t xml:space="preserve"> rappresentante l</w:t>
+      </w:r>
+      <w:r>
+        <w:rPr>
+          <w:rFonts w:ascii="Arial" w:hAnsi="Arial" w:cs="Arial"/>
+          <w:lang w:val="it-IT"/>
+        </w:rPr>
+        <w:t>a decomposizione del nostro sistema.</w:t>
+      </w:r>
+    </w:p>
+    <w:p>
+      <w:pPr>
+        <w:tabs>
+          <w:tab w:val="left" w:pos="7110"/>
+        </w:tabs>
+        <w:rPr>
+          <w:rFonts w:ascii="Arial" w:hAnsi="Arial" w:cs="Arial"/>
+          <w:lang w:val="it-IT"/>
+        </w:rPr>
+      </w:pPr>
+    </w:p>
+    <w:p>
+      <w:pPr>
+        <w:tabs>
+          <w:tab w:val="left" w:pos="7110"/>
+        </w:tabs>
+        <w:rPr>
+          <w:rFonts w:ascii="Arial" w:hAnsi="Arial" w:cs="Arial"/>
+          <w:lang w:val="it-IT"/>
+        </w:rPr>
+      </w:pPr>
+      <w:r>
+        <w:rPr>
+          <w:rFonts w:ascii="Arial" w:hAnsi="Arial" w:cs="Arial"/>
+          <w:lang w:val="it-IT"/>
+        </w:rPr>
+        <w:lastRenderedPageBreak/>
+        <w:t>Note:</w:t>
+      </w:r>
+    </w:p>
+    <w:p>
+      <w:pPr>
+        <w:tabs>
+          <w:tab w:val="left" w:pos="7110"/>
+        </w:tabs>
+        <w:rPr>
+          <w:rFonts w:ascii="Arial" w:hAnsi="Arial" w:cs="Arial"/>
+          <w:lang w:val="it-IT"/>
+        </w:rPr>
+      </w:pPr>
+    </w:p>
+    <w:p>
+      <w:pPr>
+        <w:tabs>
+          <w:tab w:val="left" w:pos="7110"/>
+        </w:tabs>
+        <w:rPr>
+          <w:rFonts w:ascii="Arial" w:hAnsi="Arial" w:cs="Arial"/>
+          <w:lang w:val="it-IT"/>
+        </w:rPr>
+      </w:pPr>
+      <w:r>
+        <w:rPr>
+          <w:rFonts w:ascii="Arial" w:hAnsi="Arial" w:cs="Arial"/>
+          <w:lang w:val="it-IT"/>
+        </w:rPr>
+        <w:t>-</w:t>
+      </w:r>
+      <w:r>
+        <w:rPr>
+          <w:rFonts w:ascii="Arial" w:hAnsi="Arial" w:cs="Arial"/>
+          <w:lang w:val="it-IT"/>
+        </w:rPr>
+        <w:t xml:space="preserve"> L’autenticazione non è stata specificata come caso d’uso, ma potrebbe apparire nel secondo deliverable in quanto ci sono alcuni file che vorremo passare lato client contestualmente all’autenticazione (ad esempio un file per le soglie dei parametri monitorati).</w:t>
+      </w:r>
+    </w:p>
+    <w:p>
+      <w:pPr>
+        <w:tabs>
+          <w:tab w:val="left" w:pos="7110"/>
+        </w:tabs>
+        <w:rPr>
+          <w:rFonts w:ascii="Arial" w:hAnsi="Arial" w:cs="Arial"/>
+          <w:lang w:val="it-IT"/>
+        </w:rPr>
+      </w:pPr>
+      <w:r>
+        <w:rPr>
+          <w:rFonts w:ascii="Arial" w:hAnsi="Arial" w:cs="Arial"/>
+          <w:lang w:val="it-IT"/>
+        </w:rPr>
+        <w:t xml:space="preserve">- Al lato server verrà aggiunta un’interfaccia per fornire </w:t>
+      </w:r>
+      <w:proofErr w:type="gramStart"/>
+      <w:r>
+        <w:rPr>
+          <w:rFonts w:ascii="Arial" w:hAnsi="Arial" w:cs="Arial"/>
+          <w:lang w:val="it-IT"/>
+        </w:rPr>
+        <w:t>feedback</w:t>
+      </w:r>
+      <w:proofErr w:type="gramEnd"/>
+      <w:r>
+        <w:rPr>
+          <w:rFonts w:ascii="Arial" w:hAnsi="Arial" w:cs="Arial"/>
+          <w:lang w:val="it-IT"/>
+        </w:rPr>
+        <w:t xml:space="preserve"> ai sensori sul loro stato di anomalia così da regolarne la frequenza di invio dei loro segnali.</w:t>
+      </w:r>
+    </w:p>
+    <w:p>
+      <w:pPr>
+        <w:tabs>
+          <w:tab w:val="left" w:pos="7110"/>
+        </w:tabs>
+        <w:rPr>
+          <w:rFonts w:ascii="Arial" w:hAnsi="Arial" w:cs="Arial"/>
+          <w:lang w:val="it-IT"/>
+        </w:rPr>
+      </w:pPr>
+    </w:p>
+    <w:p>
+      <w:pPr>
+        <w:tabs>
+          <w:tab w:val="left" w:pos="7110"/>
+        </w:tabs>
+        <w:rPr>
+          <w:rFonts w:ascii="Arial" w:hAnsi="Arial" w:cs="Arial"/>
+          <w:lang w:val="it-IT"/>
+        </w:rPr>
+      </w:pPr>
+      <w:r>
+        <w:rPr>
+          <w:rFonts w:ascii="Arial" w:hAnsi="Arial" w:cs="Arial"/>
+          <w:lang w:val="it-IT"/>
         </w:rPr>
         <w:tab/>
       </w:r>
@@ -16397,6 +16843,7 @@
       <w:pPr>
         <w:rPr>
           <w:rFonts w:ascii="Arial" w:hAnsi="Arial" w:cs="Arial"/>
+          <w:lang w:val="it-IT"/>
         </w:rPr>
       </w:pPr>
     </w:p>
@@ -16468,50 +16915,1856 @@
       <w:pPr>
         <w:rPr>
           <w:rFonts w:ascii="Arial" w:hAnsi="Arial" w:cs="Arial"/>
-        </w:rPr>
-      </w:pPr>
-    </w:p>
-    <w:p>
-      <w:pPr>
-        <w:rPr>
-          <w:rFonts w:ascii="Arial" w:hAnsi="Arial" w:cs="Arial"/>
-        </w:rPr>
-      </w:pPr>
-    </w:p>
-    <w:p>
-      <w:pPr>
-        <w:rPr>
-          <w:rFonts w:ascii="Arial" w:hAnsi="Arial" w:cs="Arial"/>
-        </w:rPr>
-      </w:pPr>
-    </w:p>
-    <w:p>
-      <w:pPr>
-        <w:rPr>
-          <w:rFonts w:ascii="Arial" w:hAnsi="Arial" w:cs="Arial"/>
-        </w:rPr>
-      </w:pPr>
-    </w:p>
-    <w:p>
-      <w:pPr>
-        <w:rPr>
-          <w:rFonts w:ascii="Arial" w:hAnsi="Arial" w:cs="Arial"/>
-        </w:rPr>
-      </w:pPr>
-    </w:p>
-    <w:p>
-      <w:pPr>
-        <w:rPr>
-          <w:rFonts w:ascii="Arial" w:hAnsi="Arial" w:cs="Arial"/>
-        </w:rPr>
-      </w:pPr>
-    </w:p>
-    <w:p>
-      <w:pPr>
-        <w:rPr>
-          <w:rFonts w:ascii="Arial" w:hAnsi="Arial" w:cs="Arial"/>
-        </w:rPr>
-      </w:pPr>
+          <w:i/>
+          <w:color w:val="FF0000"/>
+          <w:sz w:val="22"/>
+        </w:rPr>
+      </w:pPr>
+    </w:p>
+    <w:p>
+      <w:pPr>
+        <w:numPr>
+          <w:ilvl w:val="0"/>
+          <w:numId w:val="32"/>
+        </w:numPr>
+        <w:rPr>
+          <w:rFonts w:ascii="Arial" w:hAnsi="Arial" w:cs="Arial"/>
+          <w:b/>
+          <w:sz w:val="22"/>
+          <w:lang w:val="it-IT"/>
+        </w:rPr>
+      </w:pPr>
+      <w:r>
+        <w:rPr>
+          <w:rFonts w:ascii="Arial" w:hAnsi="Arial" w:cs="Arial"/>
+          <w:b/>
+          <w:sz w:val="22"/>
+          <w:lang w:val="it-IT"/>
+        </w:rPr>
+        <w:t>Cattura e processamento di u</w:t>
+      </w:r>
+      <w:r>
+        <w:rPr>
+          <w:rFonts w:ascii="Arial" w:hAnsi="Arial" w:cs="Arial"/>
+          <w:b/>
+          <w:sz w:val="22"/>
+          <w:lang w:val="it-IT"/>
+        </w:rPr>
+        <w:t>n segnale:</w:t>
+      </w:r>
+    </w:p>
+    <w:p>
+      <w:pPr>
+        <w:rPr>
+          <w:rFonts w:ascii="Arial" w:hAnsi="Arial" w:cs="Arial"/>
+          <w:i/>
+          <w:color w:val="FF0000"/>
+          <w:sz w:val="22"/>
+          <w:lang w:val="it-IT"/>
+        </w:rPr>
+      </w:pPr>
+    </w:p>
+    <w:p>
+      <w:pPr>
+        <w:rPr>
+          <w:rFonts w:ascii="Arial" w:hAnsi="Arial" w:cs="Arial"/>
+          <w:i/>
+          <w:color w:val="FF0000"/>
+          <w:sz w:val="22"/>
+        </w:rPr>
+      </w:pPr>
+      <w:r>
+        <w:rPr>
+          <w:rFonts w:ascii="Arial" w:hAnsi="Arial" w:cs="Arial"/>
+          <w:i/>
+          <w:color w:val="FF0000"/>
+          <w:sz w:val="22"/>
+        </w:rPr>
+        <w:pict>
+          <v:shape id="_x0000_i1027" type="#_x0000_t75" style="width:430.5pt;height:294pt">
+            <v:imagedata r:id="rId15" o:title="Sequence UseCase 1"/>
+          </v:shape>
+        </w:pict>
+      </w:r>
+    </w:p>
+    <w:p>
+      <w:pPr>
+        <w:rPr>
+          <w:rFonts w:ascii="Arial" w:hAnsi="Arial" w:cs="Arial"/>
+        </w:rPr>
+      </w:pPr>
+    </w:p>
+    <w:p>
+      <w:pPr>
+        <w:rPr>
+          <w:rFonts w:ascii="Arial" w:hAnsi="Arial" w:cs="Arial"/>
+          <w:lang w:val="it-IT"/>
+        </w:rPr>
+      </w:pPr>
+      <w:r>
+        <w:rPr>
+          <w:rFonts w:ascii="Arial" w:hAnsi="Arial" w:cs="Arial"/>
+          <w:b/>
+          <w:lang w:val="it-IT"/>
+        </w:rPr>
+        <w:t xml:space="preserve">Figura 11 – </w:t>
+      </w:r>
+      <w:proofErr w:type="spellStart"/>
+      <w:r>
+        <w:rPr>
+          <w:rFonts w:ascii="Arial" w:hAnsi="Arial" w:cs="Arial"/>
+          <w:lang w:val="it-IT"/>
+        </w:rPr>
+        <w:t>Sequence</w:t>
+      </w:r>
+      <w:proofErr w:type="spellEnd"/>
+      <w:r>
+        <w:rPr>
+          <w:rFonts w:ascii="Arial" w:hAnsi="Arial" w:cs="Arial"/>
+          <w:lang w:val="it-IT"/>
+        </w:rPr>
+        <w:t xml:space="preserve"> </w:t>
+      </w:r>
+      <w:proofErr w:type="spellStart"/>
+      <w:r>
+        <w:rPr>
+          <w:rFonts w:ascii="Arial" w:hAnsi="Arial" w:cs="Arial"/>
+          <w:lang w:val="it-IT"/>
+        </w:rPr>
+        <w:t>Diagram</w:t>
+      </w:r>
+      <w:proofErr w:type="spellEnd"/>
+      <w:r>
+        <w:rPr>
+          <w:rFonts w:ascii="Arial" w:hAnsi="Arial" w:cs="Arial"/>
+          <w:lang w:val="it-IT"/>
+        </w:rPr>
+        <w:t xml:space="preserve"> per </w:t>
+      </w:r>
+      <w:r>
+        <w:rPr>
+          <w:rFonts w:ascii="Arial" w:hAnsi="Arial" w:cs="Arial"/>
+          <w:lang w:val="it-IT"/>
+        </w:rPr>
+        <w:t xml:space="preserve">lo </w:t>
+      </w:r>
+      <w:proofErr w:type="spellStart"/>
+      <w:r>
+        <w:rPr>
+          <w:rFonts w:ascii="Arial" w:hAnsi="Arial" w:cs="Arial"/>
+          <w:lang w:val="it-IT"/>
+        </w:rPr>
+        <w:t>UseCase</w:t>
+      </w:r>
+      <w:proofErr w:type="spellEnd"/>
+      <w:r>
+        <w:rPr>
+          <w:rFonts w:ascii="Arial" w:hAnsi="Arial" w:cs="Arial"/>
+          <w:lang w:val="it-IT"/>
+        </w:rPr>
+        <w:t xml:space="preserve"> #1</w:t>
+      </w:r>
+    </w:p>
+    <w:p>
+      <w:pPr>
+        <w:rPr>
+          <w:rFonts w:ascii="Arial" w:hAnsi="Arial" w:cs="Arial"/>
+          <w:lang w:val="it-IT"/>
+        </w:rPr>
+      </w:pPr>
+    </w:p>
+    <w:p>
+      <w:pPr>
+        <w:rPr>
+          <w:rFonts w:ascii="Arial" w:hAnsi="Arial" w:cs="Arial"/>
+          <w:lang w:val="it-IT"/>
+        </w:rPr>
+      </w:pPr>
+      <w:r>
+        <w:rPr>
+          <w:rFonts w:ascii="Arial" w:hAnsi="Arial" w:cs="Arial"/>
+          <w:lang w:val="it-IT"/>
+        </w:rPr>
+        <w:t xml:space="preserve">Nota: Si presuppone che abbiamo un modo di mandare un </w:t>
+      </w:r>
+      <w:proofErr w:type="gramStart"/>
+      <w:r>
+        <w:rPr>
+          <w:rFonts w:ascii="Arial" w:hAnsi="Arial" w:cs="Arial"/>
+          <w:lang w:val="it-IT"/>
+        </w:rPr>
+        <w:t>feedback</w:t>
+      </w:r>
+      <w:proofErr w:type="gramEnd"/>
+      <w:r>
+        <w:rPr>
+          <w:rFonts w:ascii="Arial" w:hAnsi="Arial" w:cs="Arial"/>
+          <w:lang w:val="it-IT"/>
+        </w:rPr>
+        <w:t xml:space="preserve"> al sensore che sta inviando il segnale, così da notificarlo sul suo stato di anomalia</w:t>
+      </w:r>
+    </w:p>
+    <w:p>
+      <w:pPr>
+        <w:rPr>
+          <w:rFonts w:ascii="Arial" w:hAnsi="Arial" w:cs="Arial"/>
+          <w:lang w:val="it-IT"/>
+        </w:rPr>
+      </w:pPr>
+    </w:p>
+    <w:p>
+      <w:pPr>
+        <w:rPr>
+          <w:rFonts w:ascii="Arial" w:hAnsi="Arial" w:cs="Arial"/>
+          <w:lang w:val="it-IT"/>
+        </w:rPr>
+      </w:pPr>
+    </w:p>
+    <w:p>
+      <w:pPr>
+        <w:numPr>
+          <w:ilvl w:val="0"/>
+          <w:numId w:val="32"/>
+        </w:numPr>
+        <w:rPr>
+          <w:rFonts w:ascii="Arial" w:hAnsi="Arial" w:cs="Arial"/>
+          <w:lang w:val="it-IT"/>
+        </w:rPr>
+      </w:pPr>
+      <w:r>
+        <w:rPr>
+          <w:rFonts w:ascii="Arial" w:hAnsi="Arial" w:cs="Arial"/>
+          <w:b/>
+          <w:lang w:val="it-IT"/>
+        </w:rPr>
+        <w:t>Caricamento / Aggiornamento dei dati in dashboard:</w:t>
+      </w:r>
+    </w:p>
+    <w:p>
+      <w:pPr>
+        <w:ind w:left="360"/>
+        <w:rPr>
+          <w:rFonts w:ascii="Arial" w:hAnsi="Arial" w:cs="Arial"/>
+          <w:lang w:val="it-IT"/>
+        </w:rPr>
+      </w:pPr>
+    </w:p>
+    <w:p>
+      <w:pPr>
+        <w:ind w:left="360"/>
+        <w:rPr>
+          <w:rFonts w:ascii="Arial" w:hAnsi="Arial" w:cs="Arial"/>
+          <w:lang w:val="it-IT"/>
+        </w:rPr>
+      </w:pPr>
+      <w:r>
+        <w:rPr>
+          <w:rFonts w:ascii="Arial" w:hAnsi="Arial" w:cs="Arial"/>
+          <w:lang w:val="it-IT"/>
+        </w:rPr>
+        <w:pict>
+          <v:shape id="_x0000_i1028" type="#_x0000_t75" style="width:431.25pt;height:306pt">
+            <v:imagedata r:id="rId16" o:title="SequenceDiagram_Nr.2"/>
+          </v:shape>
+        </w:pict>
+      </w:r>
+    </w:p>
+    <w:p>
+      <w:pPr>
+        <w:rPr>
+          <w:rFonts w:ascii="Arial" w:hAnsi="Arial" w:cs="Arial"/>
+          <w:lang w:val="it-IT"/>
+        </w:rPr>
+      </w:pPr>
+    </w:p>
+    <w:p>
+      <w:pPr>
+        <w:rPr>
+          <w:rFonts w:ascii="Arial" w:hAnsi="Arial" w:cs="Arial"/>
+          <w:lang w:val="it-IT"/>
+        </w:rPr>
+      </w:pPr>
+      <w:r>
+        <w:rPr>
+          <w:rFonts w:ascii="Arial" w:hAnsi="Arial" w:cs="Arial"/>
+          <w:b/>
+          <w:lang w:val="it-IT"/>
+        </w:rPr>
+        <w:t xml:space="preserve">Figura 12 – </w:t>
+      </w:r>
+      <w:proofErr w:type="spellStart"/>
+      <w:r>
+        <w:rPr>
+          <w:rFonts w:ascii="Arial" w:hAnsi="Arial" w:cs="Arial"/>
+          <w:lang w:val="it-IT"/>
+        </w:rPr>
+        <w:t>Sequence</w:t>
+      </w:r>
+      <w:proofErr w:type="spellEnd"/>
+      <w:r>
+        <w:rPr>
+          <w:rFonts w:ascii="Arial" w:hAnsi="Arial" w:cs="Arial"/>
+          <w:lang w:val="it-IT"/>
+        </w:rPr>
+        <w:t xml:space="preserve"> </w:t>
+      </w:r>
+      <w:proofErr w:type="spellStart"/>
+      <w:r>
+        <w:rPr>
+          <w:rFonts w:ascii="Arial" w:hAnsi="Arial" w:cs="Arial"/>
+          <w:lang w:val="it-IT"/>
+        </w:rPr>
+        <w:t>Diagram</w:t>
+      </w:r>
+      <w:proofErr w:type="spellEnd"/>
+      <w:r>
+        <w:rPr>
+          <w:rFonts w:ascii="Arial" w:hAnsi="Arial" w:cs="Arial"/>
+          <w:lang w:val="it-IT"/>
+        </w:rPr>
+        <w:t xml:space="preserve"> per lo </w:t>
+      </w:r>
+      <w:proofErr w:type="spellStart"/>
+      <w:r>
+        <w:rPr>
+          <w:rFonts w:ascii="Arial" w:hAnsi="Arial" w:cs="Arial"/>
+          <w:lang w:val="it-IT"/>
+        </w:rPr>
+        <w:t>UseCase</w:t>
+      </w:r>
+      <w:proofErr w:type="spellEnd"/>
+      <w:r>
+        <w:rPr>
+          <w:rFonts w:ascii="Arial" w:hAnsi="Arial" w:cs="Arial"/>
+          <w:lang w:val="it-IT"/>
+        </w:rPr>
+        <w:t xml:space="preserve"> #2</w:t>
+      </w:r>
+    </w:p>
+    <w:p>
+      <w:pPr>
+        <w:rPr>
+          <w:rFonts w:ascii="Arial" w:hAnsi="Arial" w:cs="Arial"/>
+          <w:lang w:val="it-IT"/>
+        </w:rPr>
+      </w:pPr>
+    </w:p>
+    <w:p>
+      <w:pPr>
+        <w:rPr>
+          <w:rFonts w:ascii="Arial" w:hAnsi="Arial" w:cs="Arial"/>
+          <w:lang w:val="it-IT"/>
+        </w:rPr>
+      </w:pPr>
+      <w:r>
+        <w:rPr>
+          <w:rFonts w:ascii="Arial" w:hAnsi="Arial" w:cs="Arial"/>
+          <w:lang w:val="it-IT"/>
+        </w:rPr>
+        <w:t>Note:</w:t>
+      </w:r>
+    </w:p>
+    <w:p>
+      <w:pPr>
+        <w:rPr>
+          <w:rFonts w:ascii="Arial" w:hAnsi="Arial" w:cs="Arial"/>
+          <w:lang w:val="it-IT"/>
+        </w:rPr>
+      </w:pPr>
+      <w:r>
+        <w:rPr>
+          <w:rFonts w:ascii="Arial" w:hAnsi="Arial" w:cs="Arial"/>
+          <w:lang w:val="it-IT"/>
+        </w:rPr>
+        <w:t xml:space="preserve">- in questo diagramma si presuppone che il controllo sul </w:t>
+      </w:r>
+      <w:proofErr w:type="spellStart"/>
+      <w:r>
+        <w:rPr>
+          <w:rFonts w:ascii="Arial" w:hAnsi="Arial" w:cs="Arial"/>
+          <w:lang w:val="it-IT"/>
+        </w:rPr>
+        <w:t>timestamp</w:t>
+      </w:r>
+      <w:proofErr w:type="spellEnd"/>
+      <w:r>
+        <w:rPr>
+          <w:rFonts w:ascii="Arial" w:hAnsi="Arial" w:cs="Arial"/>
+          <w:lang w:val="it-IT"/>
+        </w:rPr>
+        <w:t xml:space="preserve"> viene effettuato lato server, prima di ritornare il dato al client.</w:t>
+      </w:r>
+    </w:p>
+    <w:p>
+      <w:pPr>
+        <w:rPr>
+          <w:rFonts w:ascii="Arial" w:hAnsi="Arial" w:cs="Arial"/>
+          <w:lang w:val="it-IT"/>
+        </w:rPr>
+      </w:pPr>
+    </w:p>
+    <w:p>
+      <w:pPr>
+        <w:rPr>
+          <w:rFonts w:ascii="Arial" w:hAnsi="Arial" w:cs="Arial"/>
+          <w:lang w:val="it-IT"/>
+        </w:rPr>
+      </w:pPr>
+    </w:p>
+    <w:p>
+      <w:pPr>
+        <w:rPr>
+          <w:rFonts w:ascii="Arial" w:hAnsi="Arial" w:cs="Arial"/>
+          <w:lang w:val="it-IT"/>
+        </w:rPr>
+      </w:pPr>
+    </w:p>
+    <w:p>
+      <w:pPr>
+        <w:rPr>
+          <w:rFonts w:ascii="Arial" w:hAnsi="Arial" w:cs="Arial"/>
+          <w:lang w:val="it-IT"/>
+        </w:rPr>
+      </w:pPr>
+    </w:p>
+    <w:p>
+      <w:pPr>
+        <w:rPr>
+          <w:rFonts w:ascii="Arial" w:hAnsi="Arial" w:cs="Arial"/>
+          <w:lang w:val="it-IT"/>
+        </w:rPr>
+      </w:pPr>
+    </w:p>
+    <w:p>
+      <w:pPr>
+        <w:rPr>
+          <w:rFonts w:ascii="Arial" w:hAnsi="Arial" w:cs="Arial"/>
+          <w:lang w:val="it-IT"/>
+        </w:rPr>
+      </w:pPr>
+    </w:p>
+    <w:p>
+      <w:pPr>
+        <w:rPr>
+          <w:rFonts w:ascii="Arial" w:hAnsi="Arial" w:cs="Arial"/>
+          <w:lang w:val="it-IT"/>
+        </w:rPr>
+      </w:pPr>
+    </w:p>
+    <w:p>
+      <w:pPr>
+        <w:rPr>
+          <w:rFonts w:ascii="Arial" w:hAnsi="Arial" w:cs="Arial"/>
+          <w:lang w:val="it-IT"/>
+        </w:rPr>
+      </w:pPr>
+    </w:p>
+    <w:p>
+      <w:pPr>
+        <w:rPr>
+          <w:rFonts w:ascii="Arial" w:hAnsi="Arial" w:cs="Arial"/>
+          <w:lang w:val="it-IT"/>
+        </w:rPr>
+      </w:pPr>
+    </w:p>
+    <w:p>
+      <w:pPr>
+        <w:rPr>
+          <w:rFonts w:ascii="Arial" w:hAnsi="Arial" w:cs="Arial"/>
+          <w:lang w:val="it-IT"/>
+        </w:rPr>
+      </w:pPr>
+    </w:p>
+    <w:p>
+      <w:pPr>
+        <w:rPr>
+          <w:rFonts w:ascii="Arial" w:hAnsi="Arial" w:cs="Arial"/>
+          <w:lang w:val="it-IT"/>
+        </w:rPr>
+      </w:pPr>
+    </w:p>
+    <w:p>
+      <w:pPr>
+        <w:rPr>
+          <w:rFonts w:ascii="Arial" w:hAnsi="Arial" w:cs="Arial"/>
+          <w:lang w:val="it-IT"/>
+        </w:rPr>
+      </w:pPr>
+    </w:p>
+    <w:p>
+      <w:pPr>
+        <w:rPr>
+          <w:rFonts w:ascii="Arial" w:hAnsi="Arial" w:cs="Arial"/>
+          <w:lang w:val="it-IT"/>
+        </w:rPr>
+      </w:pPr>
+    </w:p>
+    <w:p>
+      <w:pPr>
+        <w:rPr>
+          <w:rFonts w:ascii="Arial" w:hAnsi="Arial" w:cs="Arial"/>
+          <w:lang w:val="it-IT"/>
+        </w:rPr>
+      </w:pPr>
+    </w:p>
+    <w:p>
+      <w:pPr>
+        <w:rPr>
+          <w:rFonts w:ascii="Arial" w:hAnsi="Arial" w:cs="Arial"/>
+          <w:b/>
+          <w:lang w:val="it-IT"/>
+        </w:rPr>
+      </w:pPr>
+      <w:r>
+        <w:rPr>
+          <w:rFonts w:ascii="Arial" w:hAnsi="Arial" w:cs="Arial"/>
+          <w:lang w:val="it-IT"/>
+        </w:rPr>
+        <w:lastRenderedPageBreak/>
+        <w:t xml:space="preserve">- </w:t>
+      </w:r>
+      <w:r>
+        <w:rPr>
+          <w:rFonts w:ascii="Arial" w:hAnsi="Arial" w:cs="Arial"/>
+          <w:b/>
+          <w:lang w:val="it-IT"/>
+        </w:rPr>
+        <w:t>Rilevazione anomalie sui dati:</w:t>
+      </w:r>
+    </w:p>
+    <w:p>
+      <w:pPr>
+        <w:rPr>
+          <w:rFonts w:ascii="Arial" w:hAnsi="Arial" w:cs="Arial"/>
+          <w:b/>
+          <w:lang w:val="it-IT"/>
+        </w:rPr>
+      </w:pPr>
+      <w:r>
+        <w:rPr>
+          <w:rFonts w:ascii="Arial" w:hAnsi="Arial" w:cs="Arial"/>
+          <w:b/>
+          <w:lang w:val="it-IT"/>
+        </w:rPr>
+        <w:pict>
+          <v:shape id="_x0000_i1029" type="#_x0000_t75" style="width:431.25pt;height:338.25pt">
+            <v:imagedata r:id="rId17" o:title="SequenceDiagram - Nr.6"/>
+          </v:shape>
+        </w:pict>
+      </w:r>
+    </w:p>
+    <w:p>
+      <w:pPr>
+        <w:rPr>
+          <w:rFonts w:ascii="Arial" w:hAnsi="Arial" w:cs="Arial"/>
+          <w:b/>
+          <w:lang w:val="it-IT"/>
+        </w:rPr>
+      </w:pPr>
+    </w:p>
+    <w:p>
+      <w:pPr>
+        <w:rPr>
+          <w:rFonts w:ascii="Arial" w:hAnsi="Arial" w:cs="Arial"/>
+          <w:lang w:val="it-IT"/>
+        </w:rPr>
+      </w:pPr>
+      <w:r>
+        <w:rPr>
+          <w:rFonts w:ascii="Arial" w:hAnsi="Arial" w:cs="Arial"/>
+          <w:b/>
+          <w:lang w:val="it-IT"/>
+        </w:rPr>
+        <w:t xml:space="preserve">Figura 13 – </w:t>
+      </w:r>
+      <w:proofErr w:type="spellStart"/>
+      <w:r>
+        <w:rPr>
+          <w:rFonts w:ascii="Arial" w:hAnsi="Arial" w:cs="Arial"/>
+          <w:lang w:val="it-IT"/>
+        </w:rPr>
+        <w:t>Sequence</w:t>
+      </w:r>
+      <w:proofErr w:type="spellEnd"/>
+      <w:r>
+        <w:rPr>
+          <w:rFonts w:ascii="Arial" w:hAnsi="Arial" w:cs="Arial"/>
+          <w:lang w:val="it-IT"/>
+        </w:rPr>
+        <w:t xml:space="preserve"> </w:t>
+      </w:r>
+      <w:proofErr w:type="spellStart"/>
+      <w:r>
+        <w:rPr>
+          <w:rFonts w:ascii="Arial" w:hAnsi="Arial" w:cs="Arial"/>
+          <w:lang w:val="it-IT"/>
+        </w:rPr>
+        <w:t>Diagram</w:t>
+      </w:r>
+      <w:proofErr w:type="spellEnd"/>
+      <w:r>
+        <w:rPr>
+          <w:rFonts w:ascii="Arial" w:hAnsi="Arial" w:cs="Arial"/>
+          <w:lang w:val="it-IT"/>
+        </w:rPr>
+        <w:t xml:space="preserve"> per lo </w:t>
+      </w:r>
+      <w:proofErr w:type="spellStart"/>
+      <w:r>
+        <w:rPr>
+          <w:rFonts w:ascii="Arial" w:hAnsi="Arial" w:cs="Arial"/>
+          <w:lang w:val="it-IT"/>
+        </w:rPr>
+        <w:t>UseCase</w:t>
+      </w:r>
+      <w:proofErr w:type="spellEnd"/>
+      <w:r>
+        <w:rPr>
+          <w:rFonts w:ascii="Arial" w:hAnsi="Arial" w:cs="Arial"/>
+          <w:lang w:val="it-IT"/>
+        </w:rPr>
+        <w:t xml:space="preserve"> #6</w:t>
+      </w:r>
+    </w:p>
+    <w:p>
+      <w:pPr>
+        <w:rPr>
+          <w:rFonts w:ascii="Arial" w:hAnsi="Arial" w:cs="Arial"/>
+          <w:lang w:val="it-IT"/>
+        </w:rPr>
+      </w:pPr>
+    </w:p>
+    <w:p>
+      <w:pPr>
+        <w:rPr>
+          <w:rFonts w:ascii="Arial" w:hAnsi="Arial" w:cs="Arial"/>
+          <w:lang w:val="it-IT"/>
+        </w:rPr>
+      </w:pPr>
+      <w:r>
+        <w:rPr>
+          <w:rFonts w:ascii="Arial" w:hAnsi="Arial" w:cs="Arial"/>
+          <w:lang w:val="it-IT"/>
+        </w:rPr>
+        <w:t>Note:</w:t>
+      </w:r>
+    </w:p>
+    <w:p>
+      <w:pPr>
+        <w:rPr>
+          <w:rFonts w:ascii="Arial" w:hAnsi="Arial" w:cs="Arial"/>
+          <w:lang w:val="it-IT"/>
+        </w:rPr>
+      </w:pPr>
+      <w:r>
+        <w:rPr>
+          <w:rFonts w:ascii="Arial" w:hAnsi="Arial" w:cs="Arial"/>
+          <w:lang w:val="it-IT"/>
+        </w:rPr>
+        <w:t xml:space="preserve">- a differenza dello </w:t>
+      </w:r>
+      <w:proofErr w:type="spellStart"/>
+      <w:r>
+        <w:rPr>
+          <w:rFonts w:ascii="Arial" w:hAnsi="Arial" w:cs="Arial"/>
+          <w:lang w:val="it-IT"/>
+        </w:rPr>
+        <w:t>UseCase</w:t>
+      </w:r>
+      <w:proofErr w:type="spellEnd"/>
+      <w:r>
+        <w:rPr>
+          <w:rFonts w:ascii="Arial" w:hAnsi="Arial" w:cs="Arial"/>
+          <w:lang w:val="it-IT"/>
+        </w:rPr>
+        <w:t xml:space="preserve"> per il rilevamento delle anomalie nei sensori, qui non abbiamo distinto nei 3 livelli di astrazione (edificio, distretto, città), poiché le differenze sono simili a quelli riscontrabili tra gli </w:t>
+      </w:r>
+      <w:proofErr w:type="spellStart"/>
+      <w:r>
+        <w:rPr>
+          <w:rFonts w:ascii="Arial" w:hAnsi="Arial" w:cs="Arial"/>
+          <w:lang w:val="it-IT"/>
+        </w:rPr>
+        <w:t>UseCase</w:t>
+      </w:r>
+      <w:proofErr w:type="spellEnd"/>
+      <w:r>
+        <w:rPr>
+          <w:rFonts w:ascii="Arial" w:hAnsi="Arial" w:cs="Arial"/>
+          <w:lang w:val="it-IT"/>
+        </w:rPr>
+        <w:t xml:space="preserve"> 8, 9 e 10.</w:t>
+      </w:r>
+    </w:p>
+    <w:p>
+      <w:pPr>
+        <w:rPr>
+          <w:rFonts w:ascii="Arial" w:hAnsi="Arial" w:cs="Arial"/>
+          <w:lang w:val="it-IT"/>
+        </w:rPr>
+      </w:pPr>
+    </w:p>
+    <w:p>
+      <w:pPr>
+        <w:rPr>
+          <w:rFonts w:ascii="Arial" w:hAnsi="Arial" w:cs="Arial"/>
+          <w:lang w:val="it-IT"/>
+        </w:rPr>
+      </w:pPr>
+    </w:p>
+    <w:p>
+      <w:pPr>
+        <w:rPr>
+          <w:rFonts w:ascii="Arial" w:hAnsi="Arial" w:cs="Arial"/>
+          <w:lang w:val="it-IT"/>
+        </w:rPr>
+      </w:pPr>
+    </w:p>
+    <w:p>
+      <w:pPr>
+        <w:rPr>
+          <w:rFonts w:ascii="Arial" w:hAnsi="Arial" w:cs="Arial"/>
+          <w:lang w:val="it-IT"/>
+        </w:rPr>
+      </w:pPr>
+    </w:p>
+    <w:p>
+      <w:pPr>
+        <w:rPr>
+          <w:rFonts w:ascii="Arial" w:hAnsi="Arial" w:cs="Arial"/>
+          <w:lang w:val="it-IT"/>
+        </w:rPr>
+      </w:pPr>
+    </w:p>
+    <w:p>
+      <w:pPr>
+        <w:rPr>
+          <w:rFonts w:ascii="Arial" w:hAnsi="Arial" w:cs="Arial"/>
+          <w:lang w:val="it-IT"/>
+        </w:rPr>
+      </w:pPr>
+    </w:p>
+    <w:p>
+      <w:pPr>
+        <w:rPr>
+          <w:rFonts w:ascii="Arial" w:hAnsi="Arial" w:cs="Arial"/>
+          <w:lang w:val="it-IT"/>
+        </w:rPr>
+      </w:pPr>
+    </w:p>
+    <w:p>
+      <w:pPr>
+        <w:rPr>
+          <w:rFonts w:ascii="Arial" w:hAnsi="Arial" w:cs="Arial"/>
+          <w:lang w:val="it-IT"/>
+        </w:rPr>
+      </w:pPr>
+    </w:p>
+    <w:p>
+      <w:pPr>
+        <w:rPr>
+          <w:rFonts w:ascii="Arial" w:hAnsi="Arial" w:cs="Arial"/>
+          <w:lang w:val="it-IT"/>
+        </w:rPr>
+      </w:pPr>
+    </w:p>
+    <w:p>
+      <w:pPr>
+        <w:rPr>
+          <w:rFonts w:ascii="Arial" w:hAnsi="Arial" w:cs="Arial"/>
+          <w:lang w:val="it-IT"/>
+        </w:rPr>
+      </w:pPr>
+    </w:p>
+    <w:p>
+      <w:pPr>
+        <w:rPr>
+          <w:rFonts w:ascii="Arial" w:hAnsi="Arial" w:cs="Arial"/>
+          <w:lang w:val="it-IT"/>
+        </w:rPr>
+      </w:pPr>
+    </w:p>
+    <w:p>
+      <w:pPr>
+        <w:rPr>
+          <w:rFonts w:ascii="Arial" w:hAnsi="Arial" w:cs="Arial"/>
+          <w:lang w:val="it-IT"/>
+        </w:rPr>
+      </w:pPr>
+    </w:p>
+    <w:p>
+      <w:pPr>
+        <w:rPr>
+          <w:rFonts w:ascii="Arial" w:hAnsi="Arial" w:cs="Arial"/>
+          <w:lang w:val="it-IT"/>
+        </w:rPr>
+      </w:pPr>
+    </w:p>
+    <w:p>
+      <w:pPr>
+        <w:rPr>
+          <w:rFonts w:ascii="Arial" w:hAnsi="Arial" w:cs="Arial"/>
+          <w:b/>
+          <w:lang w:val="it-IT"/>
+        </w:rPr>
+      </w:pPr>
+      <w:r>
+        <w:rPr>
+          <w:rFonts w:ascii="Arial" w:hAnsi="Arial" w:cs="Arial"/>
+          <w:lang w:val="it-IT"/>
+        </w:rPr>
+        <w:lastRenderedPageBreak/>
+        <w:t xml:space="preserve">- </w:t>
+      </w:r>
+      <w:r>
+        <w:rPr>
+          <w:rFonts w:ascii="Arial" w:hAnsi="Arial" w:cs="Arial"/>
+          <w:b/>
+          <w:lang w:val="it-IT"/>
+        </w:rPr>
+        <w:t>Rilevazione delle anomalie nei sensori:</w:t>
+      </w:r>
+    </w:p>
+    <w:p>
+      <w:pPr>
+        <w:rPr>
+          <w:rFonts w:ascii="Arial" w:hAnsi="Arial" w:cs="Arial"/>
+          <w:b/>
+          <w:lang w:val="it-IT"/>
+        </w:rPr>
+      </w:pPr>
+      <w:r>
+        <w:rPr>
+          <w:rFonts w:ascii="Arial" w:hAnsi="Arial" w:cs="Arial"/>
+          <w:b/>
+          <w:lang w:val="it-IT"/>
+        </w:rPr>
+        <w:pict>
+          <v:shape id="_x0000_i1038" type="#_x0000_t75" style="width:243pt;height:612.75pt">
+            <v:imagedata r:id="rId18" o:title="UseCase8-9-10"/>
+          </v:shape>
+        </w:pict>
+      </w:r>
+    </w:p>
+    <w:p>
+      <w:pPr>
+        <w:rPr>
+          <w:rFonts w:ascii="Arial" w:hAnsi="Arial" w:cs="Arial"/>
+          <w:lang w:val="it-IT"/>
+        </w:rPr>
+      </w:pPr>
+      <w:r>
+        <w:rPr>
+          <w:rFonts w:ascii="Arial" w:hAnsi="Arial" w:cs="Arial"/>
+          <w:b/>
+          <w:lang w:val="it-IT"/>
+        </w:rPr>
+        <w:lastRenderedPageBreak/>
+        <w:t xml:space="preserve">Figura 14 – </w:t>
+      </w:r>
+      <w:proofErr w:type="spellStart"/>
+      <w:r>
+        <w:rPr>
+          <w:rFonts w:ascii="Arial" w:hAnsi="Arial" w:cs="Arial"/>
+          <w:lang w:val="it-IT"/>
+        </w:rPr>
+        <w:t>Sequence</w:t>
+      </w:r>
+      <w:proofErr w:type="spellEnd"/>
+      <w:r>
+        <w:rPr>
+          <w:rFonts w:ascii="Arial" w:hAnsi="Arial" w:cs="Arial"/>
+          <w:lang w:val="it-IT"/>
+        </w:rPr>
+        <w:t xml:space="preserve"> </w:t>
+      </w:r>
+      <w:proofErr w:type="spellStart"/>
+      <w:r>
+        <w:rPr>
+          <w:rFonts w:ascii="Arial" w:hAnsi="Arial" w:cs="Arial"/>
+          <w:lang w:val="it-IT"/>
+        </w:rPr>
+        <w:t>Diagram</w:t>
+      </w:r>
+      <w:proofErr w:type="spellEnd"/>
+      <w:r>
+        <w:rPr>
+          <w:rFonts w:ascii="Arial" w:hAnsi="Arial" w:cs="Arial"/>
+          <w:lang w:val="it-IT"/>
+        </w:rPr>
+        <w:t xml:space="preserve"> per gli </w:t>
+      </w:r>
+      <w:proofErr w:type="spellStart"/>
+      <w:r>
+        <w:rPr>
+          <w:rFonts w:ascii="Arial" w:hAnsi="Arial" w:cs="Arial"/>
+          <w:lang w:val="it-IT"/>
+        </w:rPr>
+        <w:t>UseCases</w:t>
+      </w:r>
+      <w:proofErr w:type="spellEnd"/>
+      <w:r>
+        <w:rPr>
+          <w:rFonts w:ascii="Arial" w:hAnsi="Arial" w:cs="Arial"/>
+          <w:lang w:val="it-IT"/>
+        </w:rPr>
+        <w:t xml:space="preserve"> #8, #9 e #10</w:t>
+      </w:r>
+    </w:p>
+    <w:p>
+      <w:pPr>
+        <w:rPr>
+          <w:rFonts w:ascii="Arial" w:hAnsi="Arial" w:cs="Arial"/>
+          <w:lang w:val="it-IT"/>
+        </w:rPr>
+      </w:pPr>
+    </w:p>
+    <w:p>
+      <w:pPr>
+        <w:rPr>
+          <w:rFonts w:ascii="Arial" w:hAnsi="Arial" w:cs="Arial"/>
+          <w:lang w:val="it-IT"/>
+        </w:rPr>
+      </w:pPr>
+      <w:r>
+        <w:rPr>
+          <w:rFonts w:ascii="Arial" w:hAnsi="Arial" w:cs="Arial"/>
+          <w:lang w:val="it-IT"/>
+        </w:rPr>
+        <w:t>Note:</w:t>
+      </w:r>
+    </w:p>
+    <w:p>
+      <w:pPr>
+        <w:rPr>
+          <w:rFonts w:ascii="Arial" w:hAnsi="Arial" w:cs="Arial"/>
+          <w:lang w:val="it-IT"/>
+        </w:rPr>
+      </w:pPr>
+    </w:p>
+    <w:p>
+      <w:pPr>
+        <w:rPr>
+          <w:rFonts w:ascii="Arial" w:hAnsi="Arial" w:cs="Arial"/>
+          <w:lang w:val="it-IT"/>
+        </w:rPr>
+      </w:pPr>
+      <w:r>
+        <w:rPr>
+          <w:rFonts w:ascii="Arial" w:hAnsi="Arial" w:cs="Arial"/>
+          <w:lang w:val="it-IT"/>
+        </w:rPr>
+        <w:t>- gli scenari inclusi qui si distinguono in base al tipo di gestore che sta visualizzando la dashboard</w:t>
+      </w:r>
+      <w:r>
+        <w:rPr>
+          <w:rFonts w:ascii="Arial" w:hAnsi="Arial" w:cs="Arial"/>
+          <w:lang w:val="it-IT"/>
+        </w:rPr>
+        <w:t xml:space="preserve"> (flusso alternativo più esterno):</w:t>
+      </w:r>
+    </w:p>
+    <w:p>
+      <w:pPr>
+        <w:ind w:firstLine="720"/>
+        <w:rPr>
+          <w:rFonts w:ascii="Arial" w:hAnsi="Arial" w:cs="Arial"/>
+          <w:lang w:val="it-IT"/>
+        </w:rPr>
+      </w:pPr>
+      <w:r>
+        <w:rPr>
+          <w:rFonts w:ascii="Arial" w:hAnsi="Arial" w:cs="Arial"/>
+          <w:lang w:val="it-IT"/>
+        </w:rPr>
+        <w:t>1) [</w:t>
+      </w:r>
+      <w:proofErr w:type="spellStart"/>
+      <w:r>
+        <w:rPr>
+          <w:rFonts w:ascii="Arial" w:hAnsi="Arial" w:cs="Arial"/>
+          <w:lang w:val="it-IT"/>
+        </w:rPr>
+        <w:t>tipoGestore</w:t>
+      </w:r>
+      <w:proofErr w:type="spellEnd"/>
+      <w:r>
+        <w:rPr>
+          <w:rFonts w:ascii="Arial" w:hAnsi="Arial" w:cs="Arial"/>
+          <w:lang w:val="it-IT"/>
+        </w:rPr>
+        <w:t xml:space="preserve"> == ‘edificio’] indica il flusso per lo </w:t>
+      </w:r>
+      <w:proofErr w:type="spellStart"/>
+      <w:r>
+        <w:rPr>
+          <w:rFonts w:ascii="Arial" w:hAnsi="Arial" w:cs="Arial"/>
+          <w:lang w:val="it-IT"/>
+        </w:rPr>
+        <w:t>UseCase</w:t>
+      </w:r>
+      <w:proofErr w:type="spellEnd"/>
+      <w:r>
+        <w:rPr>
+          <w:rFonts w:ascii="Arial" w:hAnsi="Arial" w:cs="Arial"/>
+          <w:lang w:val="it-IT"/>
+        </w:rPr>
+        <w:t xml:space="preserve"> #8</w:t>
+      </w:r>
+    </w:p>
+    <w:p>
+      <w:pPr>
+        <w:ind w:firstLine="720"/>
+        <w:rPr>
+          <w:rFonts w:ascii="Arial" w:hAnsi="Arial" w:cs="Arial"/>
+          <w:lang w:val="it-IT"/>
+        </w:rPr>
+      </w:pPr>
+      <w:r>
+        <w:rPr>
+          <w:rFonts w:ascii="Arial" w:hAnsi="Arial" w:cs="Arial"/>
+          <w:lang w:val="it-IT"/>
+        </w:rPr>
+        <w:t>2) [</w:t>
+      </w:r>
+      <w:proofErr w:type="spellStart"/>
+      <w:r>
+        <w:rPr>
+          <w:rFonts w:ascii="Arial" w:hAnsi="Arial" w:cs="Arial"/>
+          <w:lang w:val="it-IT"/>
+        </w:rPr>
+        <w:t>tipoGestore</w:t>
+      </w:r>
+      <w:proofErr w:type="spellEnd"/>
+      <w:r>
+        <w:rPr>
+          <w:rFonts w:ascii="Arial" w:hAnsi="Arial" w:cs="Arial"/>
+          <w:lang w:val="it-IT"/>
+        </w:rPr>
+        <w:t xml:space="preserve"> == ‘distretto’] indica il flusso per lo </w:t>
+      </w:r>
+      <w:proofErr w:type="spellStart"/>
+      <w:r>
+        <w:rPr>
+          <w:rFonts w:ascii="Arial" w:hAnsi="Arial" w:cs="Arial"/>
+          <w:lang w:val="it-IT"/>
+        </w:rPr>
+        <w:t>UseCase</w:t>
+      </w:r>
+      <w:proofErr w:type="spellEnd"/>
+      <w:r>
+        <w:rPr>
+          <w:rFonts w:ascii="Arial" w:hAnsi="Arial" w:cs="Arial"/>
+          <w:lang w:val="it-IT"/>
+        </w:rPr>
+        <w:t xml:space="preserve"> #9</w:t>
+      </w:r>
+    </w:p>
+    <w:p>
+      <w:pPr>
+        <w:ind w:firstLine="720"/>
+        <w:rPr>
+          <w:rFonts w:ascii="Arial" w:hAnsi="Arial" w:cs="Arial"/>
+          <w:lang w:val="it-IT"/>
+        </w:rPr>
+      </w:pPr>
+      <w:r>
+        <w:rPr>
+          <w:rFonts w:ascii="Arial" w:hAnsi="Arial" w:cs="Arial"/>
+          <w:lang w:val="it-IT"/>
+        </w:rPr>
+        <w:t>3) [</w:t>
+      </w:r>
+      <w:proofErr w:type="spellStart"/>
+      <w:r>
+        <w:rPr>
+          <w:rFonts w:ascii="Arial" w:hAnsi="Arial" w:cs="Arial"/>
+          <w:lang w:val="it-IT"/>
+        </w:rPr>
+        <w:t>tipoGestore</w:t>
+      </w:r>
+      <w:proofErr w:type="spellEnd"/>
+      <w:r>
+        <w:rPr>
+          <w:rFonts w:ascii="Arial" w:hAnsi="Arial" w:cs="Arial"/>
+          <w:lang w:val="it-IT"/>
+        </w:rPr>
+        <w:t xml:space="preserve"> == ‘città’] indica il flusso per lo </w:t>
+      </w:r>
+      <w:proofErr w:type="spellStart"/>
+      <w:r>
+        <w:rPr>
+          <w:rFonts w:ascii="Arial" w:hAnsi="Arial" w:cs="Arial"/>
+          <w:lang w:val="it-IT"/>
+        </w:rPr>
+        <w:t>UseCase</w:t>
+      </w:r>
+      <w:proofErr w:type="spellEnd"/>
+      <w:r>
+        <w:rPr>
+          <w:rFonts w:ascii="Arial" w:hAnsi="Arial" w:cs="Arial"/>
+          <w:lang w:val="it-IT"/>
+        </w:rPr>
+        <w:t xml:space="preserve"> #10</w:t>
+      </w:r>
+      <w:r>
+        <w:rPr>
+          <w:rFonts w:ascii="Arial" w:hAnsi="Arial" w:cs="Arial"/>
+          <w:lang w:val="it-IT"/>
+        </w:rPr>
+        <w:t>.</w:t>
+      </w:r>
+    </w:p>
+    <w:p>
+      <w:pPr>
+        <w:rPr>
+          <w:rFonts w:ascii="Arial" w:hAnsi="Arial" w:cs="Arial"/>
+          <w:lang w:val="it-IT"/>
+        </w:rPr>
+      </w:pPr>
+    </w:p>
+    <w:p>
+      <w:pPr>
+        <w:rPr>
+          <w:rFonts w:ascii="Arial" w:hAnsi="Arial" w:cs="Arial"/>
+          <w:lang w:val="it-IT"/>
+        </w:rPr>
+      </w:pPr>
+      <w:r>
+        <w:rPr>
+          <w:rFonts w:ascii="Arial" w:hAnsi="Arial" w:cs="Arial"/>
+          <w:lang w:val="it-IT"/>
+        </w:rPr>
+        <w:t>- gli scenari relativi alle anomalie a livello di edificio sono stati riportati in modo più dettagliato per dare un’idea del procedimento che avviene ai livelli superiori, anche se in quel caso si opererà su dati aggregati anziché sui singoli dati.</w:t>
+      </w:r>
+    </w:p>
+    <w:p>
+      <w:pPr>
+        <w:rPr>
+          <w:rFonts w:ascii="Arial" w:hAnsi="Arial" w:cs="Arial"/>
+          <w:lang w:val="it-IT"/>
+        </w:rPr>
+      </w:pPr>
+    </w:p>
+    <w:p>
+      <w:pPr>
+        <w:rPr>
+          <w:rFonts w:ascii="Arial" w:hAnsi="Arial" w:cs="Arial"/>
+          <w:lang w:val="it-IT"/>
+        </w:rPr>
+      </w:pPr>
+      <w:r>
+        <w:rPr>
+          <w:rFonts w:ascii="Arial" w:hAnsi="Arial" w:cs="Arial"/>
+          <w:lang w:val="it-IT"/>
+        </w:rPr>
+        <w:t xml:space="preserve">- Le guardie poste nei flussi alternativi per gli scenari a livello di distretto e città </w:t>
+      </w:r>
+      <w:r>
+        <w:rPr>
+          <w:rFonts w:ascii="Arial" w:hAnsi="Arial" w:cs="Arial"/>
+          <w:lang w:val="it-IT"/>
+        </w:rPr>
+        <w:t>vann</w:t>
+      </w:r>
+      <w:r>
+        <w:rPr>
+          <w:rFonts w:ascii="Arial" w:hAnsi="Arial" w:cs="Arial"/>
+          <w:lang w:val="it-IT"/>
+        </w:rPr>
+        <w:t>o modificati in quanto in qu</w:t>
+      </w:r>
+      <w:r>
+        <w:rPr>
+          <w:rFonts w:ascii="Arial" w:hAnsi="Arial" w:cs="Arial"/>
+          <w:lang w:val="it-IT"/>
+        </w:rPr>
+        <w:t>e</w:t>
+      </w:r>
+      <w:r>
+        <w:rPr>
+          <w:rFonts w:ascii="Arial" w:hAnsi="Arial" w:cs="Arial"/>
+          <w:lang w:val="it-IT"/>
+        </w:rPr>
+        <w:t>i casi abbiamo intenzione di riportare le informazioni sulle anomalie dei sensori basandoci su delle percentuali, mentre qui si considerano i casi “</w:t>
+      </w:r>
+      <w:r>
+        <w:rPr>
+          <w:rFonts w:ascii="Arial" w:hAnsi="Arial" w:cs="Arial"/>
+          <w:lang w:val="it-IT"/>
+        </w:rPr>
+        <w:t xml:space="preserve">se </w:t>
+      </w:r>
+      <w:r>
+        <w:rPr>
+          <w:rFonts w:ascii="Arial" w:hAnsi="Arial" w:cs="Arial"/>
+          <w:lang w:val="it-IT"/>
+        </w:rPr>
+        <w:t>nessun sensore sta funzionando” e “</w:t>
+      </w:r>
+      <w:r>
+        <w:rPr>
+          <w:rFonts w:ascii="Arial" w:hAnsi="Arial" w:cs="Arial"/>
+          <w:lang w:val="it-IT"/>
+        </w:rPr>
+        <w:t>se almeno un sensore non funziona”; l’ideale sarebbero due guardie del tipo “se meno del x% dei sensori funziona” e “se meno del y% dei sensori funziona”, dove x &lt; y.</w:t>
+      </w:r>
+    </w:p>
+    <w:p>
+      <w:pPr>
+        <w:rPr>
+          <w:rFonts w:ascii="Arial" w:hAnsi="Arial" w:cs="Arial"/>
+          <w:lang w:val="it-IT"/>
+        </w:rPr>
+      </w:pPr>
+    </w:p>
+    <w:p>
+      <w:pPr>
+        <w:rPr>
+          <w:rFonts w:ascii="Arial" w:hAnsi="Arial" w:cs="Arial"/>
+          <w:lang w:val="it-IT"/>
+        </w:rPr>
+      </w:pPr>
+    </w:p>
+    <w:p>
+      <w:pPr>
+        <w:rPr>
+          <w:rFonts w:ascii="Arial" w:hAnsi="Arial" w:cs="Arial"/>
+          <w:lang w:val="it-IT"/>
+        </w:rPr>
+      </w:pPr>
+    </w:p>
+    <w:p>
+      <w:pPr>
+        <w:rPr>
+          <w:rFonts w:ascii="Arial" w:hAnsi="Arial" w:cs="Arial"/>
+          <w:lang w:val="it-IT"/>
+        </w:rPr>
+      </w:pPr>
+    </w:p>
+    <w:p>
+      <w:pPr>
+        <w:rPr>
+          <w:rFonts w:ascii="Arial" w:hAnsi="Arial" w:cs="Arial"/>
+          <w:lang w:val="it-IT"/>
+        </w:rPr>
+      </w:pPr>
+    </w:p>
+    <w:p>
+      <w:pPr>
+        <w:rPr>
+          <w:rFonts w:ascii="Arial" w:hAnsi="Arial" w:cs="Arial"/>
+          <w:lang w:val="it-IT"/>
+        </w:rPr>
+      </w:pPr>
+    </w:p>
+    <w:p>
+      <w:pPr>
+        <w:rPr>
+          <w:rFonts w:ascii="Arial" w:hAnsi="Arial" w:cs="Arial"/>
+          <w:lang w:val="it-IT"/>
+        </w:rPr>
+      </w:pPr>
+    </w:p>
+    <w:p>
+      <w:pPr>
+        <w:rPr>
+          <w:rFonts w:ascii="Arial" w:hAnsi="Arial" w:cs="Arial"/>
+          <w:lang w:val="it-IT"/>
+        </w:rPr>
+      </w:pPr>
+    </w:p>
+    <w:p>
+      <w:pPr>
+        <w:rPr>
+          <w:rFonts w:ascii="Arial" w:hAnsi="Arial" w:cs="Arial"/>
+          <w:lang w:val="it-IT"/>
+        </w:rPr>
+      </w:pPr>
+    </w:p>
+    <w:p>
+      <w:pPr>
+        <w:rPr>
+          <w:rFonts w:ascii="Arial" w:hAnsi="Arial" w:cs="Arial"/>
+          <w:lang w:val="it-IT"/>
+        </w:rPr>
+      </w:pPr>
+    </w:p>
+    <w:p>
+      <w:pPr>
+        <w:rPr>
+          <w:rFonts w:ascii="Arial" w:hAnsi="Arial" w:cs="Arial"/>
+          <w:lang w:val="it-IT"/>
+        </w:rPr>
+      </w:pPr>
+    </w:p>
+    <w:p>
+      <w:pPr>
+        <w:rPr>
+          <w:rFonts w:ascii="Arial" w:hAnsi="Arial" w:cs="Arial"/>
+          <w:lang w:val="it-IT"/>
+        </w:rPr>
+      </w:pPr>
+    </w:p>
+    <w:p>
+      <w:pPr>
+        <w:rPr>
+          <w:rFonts w:ascii="Arial" w:hAnsi="Arial" w:cs="Arial"/>
+          <w:lang w:val="it-IT"/>
+        </w:rPr>
+      </w:pPr>
+    </w:p>
+    <w:p>
+      <w:pPr>
+        <w:rPr>
+          <w:rFonts w:ascii="Arial" w:hAnsi="Arial" w:cs="Arial"/>
+          <w:lang w:val="it-IT"/>
+        </w:rPr>
+      </w:pPr>
+    </w:p>
+    <w:p>
+      <w:pPr>
+        <w:rPr>
+          <w:rFonts w:ascii="Arial" w:hAnsi="Arial" w:cs="Arial"/>
+          <w:lang w:val="it-IT"/>
+        </w:rPr>
+      </w:pPr>
+    </w:p>
+    <w:p>
+      <w:pPr>
+        <w:rPr>
+          <w:rFonts w:ascii="Arial" w:hAnsi="Arial" w:cs="Arial"/>
+          <w:lang w:val="it-IT"/>
+        </w:rPr>
+      </w:pPr>
+    </w:p>
+    <w:p>
+      <w:pPr>
+        <w:rPr>
+          <w:rFonts w:ascii="Arial" w:hAnsi="Arial" w:cs="Arial"/>
+          <w:lang w:val="it-IT"/>
+        </w:rPr>
+      </w:pPr>
+    </w:p>
+    <w:p>
+      <w:pPr>
+        <w:rPr>
+          <w:rFonts w:ascii="Arial" w:hAnsi="Arial" w:cs="Arial"/>
+          <w:lang w:val="it-IT"/>
+        </w:rPr>
+      </w:pPr>
+    </w:p>
+    <w:p>
+      <w:pPr>
+        <w:rPr>
+          <w:rFonts w:ascii="Arial" w:hAnsi="Arial" w:cs="Arial"/>
+          <w:lang w:val="it-IT"/>
+        </w:rPr>
+      </w:pPr>
+    </w:p>
+    <w:p>
+      <w:pPr>
+        <w:rPr>
+          <w:rFonts w:ascii="Arial" w:hAnsi="Arial" w:cs="Arial"/>
+          <w:lang w:val="it-IT"/>
+        </w:rPr>
+      </w:pPr>
+    </w:p>
+    <w:p>
+      <w:pPr>
+        <w:rPr>
+          <w:rFonts w:ascii="Arial" w:hAnsi="Arial" w:cs="Arial"/>
+          <w:lang w:val="it-IT"/>
+        </w:rPr>
+      </w:pPr>
+    </w:p>
+    <w:p>
+      <w:pPr>
+        <w:rPr>
+          <w:rFonts w:ascii="Arial" w:hAnsi="Arial" w:cs="Arial"/>
+          <w:lang w:val="it-IT"/>
+        </w:rPr>
+      </w:pPr>
+    </w:p>
+    <w:p>
+      <w:pPr>
+        <w:rPr>
+          <w:rFonts w:ascii="Arial" w:hAnsi="Arial" w:cs="Arial"/>
+          <w:lang w:val="it-IT"/>
+        </w:rPr>
+      </w:pPr>
+    </w:p>
+    <w:p>
+      <w:pPr>
+        <w:rPr>
+          <w:rFonts w:ascii="Arial" w:hAnsi="Arial" w:cs="Arial"/>
+          <w:lang w:val="it-IT"/>
+        </w:rPr>
+      </w:pPr>
+    </w:p>
+    <w:p>
+      <w:pPr>
+        <w:rPr>
+          <w:rFonts w:ascii="Arial" w:hAnsi="Arial" w:cs="Arial"/>
+          <w:lang w:val="it-IT"/>
+        </w:rPr>
+      </w:pPr>
+    </w:p>
+    <w:p>
+      <w:pPr>
+        <w:rPr>
+          <w:rFonts w:ascii="Arial" w:hAnsi="Arial" w:cs="Arial"/>
+          <w:lang w:val="it-IT"/>
+        </w:rPr>
+      </w:pPr>
+    </w:p>
+    <w:p>
+      <w:pPr>
+        <w:rPr>
+          <w:rFonts w:ascii="Arial" w:hAnsi="Arial" w:cs="Arial"/>
+          <w:b/>
+          <w:lang w:val="it-IT"/>
+        </w:rPr>
+      </w:pPr>
+      <w:r>
+        <w:rPr>
+          <w:rFonts w:ascii="Arial" w:hAnsi="Arial" w:cs="Arial"/>
+          <w:lang w:val="it-IT"/>
+        </w:rPr>
+        <w:lastRenderedPageBreak/>
+        <w:t xml:space="preserve">- </w:t>
+      </w:r>
+      <w:r>
+        <w:rPr>
+          <w:rFonts w:ascii="Arial" w:hAnsi="Arial" w:cs="Arial"/>
+          <w:b/>
+          <w:lang w:val="it-IT"/>
+        </w:rPr>
+        <w:t>Notifica di pericolo:</w:t>
+      </w:r>
+    </w:p>
+    <w:p>
+      <w:pPr>
+        <w:rPr>
+          <w:rFonts w:ascii="Arial" w:hAnsi="Arial" w:cs="Arial"/>
+          <w:b/>
+          <w:lang w:val="it-IT"/>
+        </w:rPr>
+      </w:pPr>
+      <w:r>
+        <w:rPr>
+          <w:rFonts w:ascii="Arial" w:hAnsi="Arial" w:cs="Arial"/>
+          <w:b/>
+          <w:lang w:val="it-IT"/>
+        </w:rPr>
+        <w:pict>
+          <v:shape id="_x0000_i1040" type="#_x0000_t75" style="width:6in;height:229.5pt">
+            <v:imagedata r:id="rId19" o:title="Notifica di Pericoli UseCase N.4"/>
+          </v:shape>
+        </w:pict>
+      </w:r>
+    </w:p>
+    <w:p>
+      <w:pPr>
+        <w:rPr>
+          <w:rFonts w:ascii="Arial" w:hAnsi="Arial" w:cs="Arial"/>
+          <w:b/>
+          <w:lang w:val="it-IT"/>
+        </w:rPr>
+      </w:pPr>
+    </w:p>
+    <w:p>
+      <w:pPr>
+        <w:rPr>
+          <w:rFonts w:ascii="Arial" w:hAnsi="Arial" w:cs="Arial"/>
+          <w:lang w:val="it-IT"/>
+        </w:rPr>
+      </w:pPr>
+      <w:r>
+        <w:rPr>
+          <w:rFonts w:ascii="Arial" w:hAnsi="Arial" w:cs="Arial"/>
+          <w:b/>
+          <w:lang w:val="it-IT"/>
+        </w:rPr>
+        <w:t xml:space="preserve">Figura 15 – </w:t>
+      </w:r>
+      <w:proofErr w:type="spellStart"/>
+      <w:r>
+        <w:rPr>
+          <w:rFonts w:ascii="Arial" w:hAnsi="Arial" w:cs="Arial"/>
+          <w:lang w:val="it-IT"/>
+        </w:rPr>
+        <w:t>Sequence</w:t>
+      </w:r>
+      <w:proofErr w:type="spellEnd"/>
+      <w:r>
+        <w:rPr>
+          <w:rFonts w:ascii="Arial" w:hAnsi="Arial" w:cs="Arial"/>
+          <w:lang w:val="it-IT"/>
+        </w:rPr>
+        <w:t xml:space="preserve"> </w:t>
+      </w:r>
+      <w:proofErr w:type="spellStart"/>
+      <w:r>
+        <w:rPr>
+          <w:rFonts w:ascii="Arial" w:hAnsi="Arial" w:cs="Arial"/>
+          <w:lang w:val="it-IT"/>
+        </w:rPr>
+        <w:t>Diagram</w:t>
+      </w:r>
+      <w:proofErr w:type="spellEnd"/>
+      <w:r>
+        <w:rPr>
+          <w:rFonts w:ascii="Arial" w:hAnsi="Arial" w:cs="Arial"/>
+          <w:lang w:val="it-IT"/>
+        </w:rPr>
+        <w:t xml:space="preserve"> </w:t>
+      </w:r>
+      <w:proofErr w:type="spellStart"/>
+      <w:r>
+        <w:rPr>
+          <w:rFonts w:ascii="Arial" w:hAnsi="Arial" w:cs="Arial"/>
+          <w:lang w:val="it-IT"/>
+        </w:rPr>
+        <w:t>UseCase</w:t>
+      </w:r>
+      <w:proofErr w:type="spellEnd"/>
+      <w:r>
+        <w:rPr>
+          <w:rFonts w:ascii="Arial" w:hAnsi="Arial" w:cs="Arial"/>
+          <w:lang w:val="it-IT"/>
+        </w:rPr>
+        <w:t xml:space="preserve"> #4</w:t>
+      </w:r>
+    </w:p>
+    <w:p>
+      <w:pPr>
+        <w:rPr>
+          <w:rFonts w:ascii="Arial" w:hAnsi="Arial" w:cs="Arial"/>
+          <w:lang w:val="it-IT"/>
+        </w:rPr>
+      </w:pPr>
+    </w:p>
+    <w:p>
+      <w:pPr>
+        <w:rPr>
+          <w:rFonts w:ascii="Arial" w:hAnsi="Arial" w:cs="Arial"/>
+          <w:lang w:val="it-IT"/>
+        </w:rPr>
+      </w:pPr>
+    </w:p>
+    <w:p>
+      <w:pPr>
+        <w:rPr>
+          <w:rFonts w:ascii="Arial" w:hAnsi="Arial" w:cs="Arial"/>
+          <w:lang w:val="it-IT"/>
+        </w:rPr>
+      </w:pPr>
+    </w:p>
+    <w:p>
+      <w:pPr>
+        <w:rPr>
+          <w:rFonts w:ascii="Arial" w:hAnsi="Arial" w:cs="Arial"/>
+          <w:lang w:val="it-IT"/>
+        </w:rPr>
+      </w:pPr>
+    </w:p>
+    <w:p>
+      <w:pPr>
+        <w:rPr>
+          <w:rFonts w:ascii="Arial" w:hAnsi="Arial" w:cs="Arial"/>
+          <w:lang w:val="it-IT"/>
+        </w:rPr>
+      </w:pPr>
+    </w:p>
+    <w:p>
+      <w:pPr>
+        <w:rPr>
+          <w:rFonts w:ascii="Arial" w:hAnsi="Arial" w:cs="Arial"/>
+          <w:lang w:val="it-IT"/>
+        </w:rPr>
+      </w:pPr>
+    </w:p>
+    <w:p>
+      <w:pPr>
+        <w:rPr>
+          <w:rFonts w:ascii="Arial" w:hAnsi="Arial" w:cs="Arial"/>
+          <w:lang w:val="it-IT"/>
+        </w:rPr>
+      </w:pPr>
+    </w:p>
+    <w:p>
+      <w:pPr>
+        <w:rPr>
+          <w:rFonts w:ascii="Arial" w:hAnsi="Arial" w:cs="Arial"/>
+          <w:lang w:val="it-IT"/>
+        </w:rPr>
+      </w:pPr>
+    </w:p>
+    <w:p>
+      <w:pPr>
+        <w:rPr>
+          <w:rFonts w:ascii="Arial" w:hAnsi="Arial" w:cs="Arial"/>
+          <w:lang w:val="it-IT"/>
+        </w:rPr>
+      </w:pPr>
+    </w:p>
+    <w:p>
+      <w:pPr>
+        <w:rPr>
+          <w:rFonts w:ascii="Arial" w:hAnsi="Arial" w:cs="Arial"/>
+          <w:lang w:val="it-IT"/>
+        </w:rPr>
+      </w:pPr>
+    </w:p>
+    <w:p>
+      <w:pPr>
+        <w:rPr>
+          <w:rFonts w:ascii="Arial" w:hAnsi="Arial" w:cs="Arial"/>
+          <w:lang w:val="it-IT"/>
+        </w:rPr>
+      </w:pPr>
+    </w:p>
+    <w:p>
+      <w:pPr>
+        <w:rPr>
+          <w:rFonts w:ascii="Arial" w:hAnsi="Arial" w:cs="Arial"/>
+          <w:lang w:val="it-IT"/>
+        </w:rPr>
+      </w:pPr>
+    </w:p>
+    <w:p>
+      <w:pPr>
+        <w:rPr>
+          <w:rFonts w:ascii="Arial" w:hAnsi="Arial" w:cs="Arial"/>
+          <w:lang w:val="it-IT"/>
+        </w:rPr>
+      </w:pPr>
+    </w:p>
+    <w:p>
+      <w:pPr>
+        <w:rPr>
+          <w:rFonts w:ascii="Arial" w:hAnsi="Arial" w:cs="Arial"/>
+          <w:lang w:val="it-IT"/>
+        </w:rPr>
+      </w:pPr>
+    </w:p>
+    <w:p>
+      <w:pPr>
+        <w:rPr>
+          <w:rFonts w:ascii="Arial" w:hAnsi="Arial" w:cs="Arial"/>
+          <w:lang w:val="it-IT"/>
+        </w:rPr>
+      </w:pPr>
+    </w:p>
+    <w:p>
+      <w:pPr>
+        <w:rPr>
+          <w:rFonts w:ascii="Arial" w:hAnsi="Arial" w:cs="Arial"/>
+          <w:lang w:val="it-IT"/>
+        </w:rPr>
+      </w:pPr>
+    </w:p>
+    <w:p>
+      <w:pPr>
+        <w:rPr>
+          <w:rFonts w:ascii="Arial" w:hAnsi="Arial" w:cs="Arial"/>
+          <w:lang w:val="it-IT"/>
+        </w:rPr>
+      </w:pPr>
+    </w:p>
+    <w:p>
+      <w:pPr>
+        <w:rPr>
+          <w:rFonts w:ascii="Arial" w:hAnsi="Arial" w:cs="Arial"/>
+          <w:lang w:val="it-IT"/>
+        </w:rPr>
+      </w:pPr>
+    </w:p>
+    <w:p>
+      <w:pPr>
+        <w:rPr>
+          <w:rFonts w:ascii="Arial" w:hAnsi="Arial" w:cs="Arial"/>
+          <w:lang w:val="it-IT"/>
+        </w:rPr>
+      </w:pPr>
+    </w:p>
+    <w:p>
+      <w:pPr>
+        <w:rPr>
+          <w:rFonts w:ascii="Arial" w:hAnsi="Arial" w:cs="Arial"/>
+          <w:lang w:val="it-IT"/>
+        </w:rPr>
+      </w:pPr>
+    </w:p>
+    <w:p>
+      <w:pPr>
+        <w:rPr>
+          <w:rFonts w:ascii="Arial" w:hAnsi="Arial" w:cs="Arial"/>
+          <w:lang w:val="it-IT"/>
+        </w:rPr>
+      </w:pPr>
+    </w:p>
+    <w:p>
+      <w:pPr>
+        <w:rPr>
+          <w:rFonts w:ascii="Arial" w:hAnsi="Arial" w:cs="Arial"/>
+          <w:lang w:val="it-IT"/>
+        </w:rPr>
+      </w:pPr>
+    </w:p>
+    <w:p>
+      <w:pPr>
+        <w:rPr>
+          <w:rFonts w:ascii="Arial" w:hAnsi="Arial" w:cs="Arial"/>
+          <w:lang w:val="it-IT"/>
+        </w:rPr>
+      </w:pPr>
+    </w:p>
+    <w:p>
+      <w:pPr>
+        <w:rPr>
+          <w:rFonts w:ascii="Arial" w:hAnsi="Arial" w:cs="Arial"/>
+          <w:lang w:val="it-IT"/>
+        </w:rPr>
+      </w:pPr>
+    </w:p>
+    <w:p>
+      <w:pPr>
+        <w:rPr>
+          <w:rFonts w:ascii="Arial" w:hAnsi="Arial" w:cs="Arial"/>
+          <w:lang w:val="it-IT"/>
+        </w:rPr>
+      </w:pPr>
+    </w:p>
+    <w:p>
+      <w:pPr>
+        <w:rPr>
+          <w:rFonts w:ascii="Arial" w:hAnsi="Arial" w:cs="Arial"/>
+          <w:lang w:val="it-IT"/>
+        </w:rPr>
+      </w:pPr>
+    </w:p>
+    <w:p>
+      <w:pPr>
+        <w:rPr>
+          <w:rFonts w:ascii="Arial" w:hAnsi="Arial" w:cs="Arial"/>
+          <w:b/>
+          <w:lang w:val="it-IT"/>
+        </w:rPr>
+      </w:pPr>
+      <w:r>
+        <w:rPr>
+          <w:rFonts w:ascii="Arial" w:hAnsi="Arial" w:cs="Arial"/>
+          <w:lang w:val="it-IT"/>
+        </w:rPr>
+        <w:lastRenderedPageBreak/>
+        <w:t xml:space="preserve">- </w:t>
+      </w:r>
+      <w:r>
+        <w:rPr>
+          <w:rFonts w:ascii="Arial" w:hAnsi="Arial" w:cs="Arial"/>
+          <w:b/>
+          <w:lang w:val="it-IT"/>
+        </w:rPr>
+        <w:t>Modifica livello di dettaglio:</w:t>
+      </w:r>
+    </w:p>
+    <w:p>
+      <w:pPr>
+        <w:rPr>
+          <w:rFonts w:ascii="Arial" w:hAnsi="Arial" w:cs="Arial"/>
+          <w:b/>
+          <w:lang w:val="it-IT"/>
+        </w:rPr>
+      </w:pPr>
+      <w:r>
+        <w:rPr>
+          <w:rFonts w:ascii="Arial" w:hAnsi="Arial" w:cs="Arial"/>
+          <w:b/>
+          <w:lang w:val="it-IT"/>
+        </w:rPr>
+        <w:pict>
+          <v:shape id="_x0000_i1041" type="#_x0000_t75" style="width:6in;height:343.5pt">
+            <v:imagedata r:id="rId20" o:title="UseCase 5"/>
+          </v:shape>
+        </w:pict>
+      </w:r>
+    </w:p>
+    <w:p>
+      <w:pPr>
+        <w:rPr>
+          <w:rFonts w:ascii="Arial" w:hAnsi="Arial" w:cs="Arial"/>
+          <w:b/>
+          <w:lang w:val="it-IT"/>
+        </w:rPr>
+      </w:pPr>
+    </w:p>
+    <w:p>
+      <w:pPr>
+        <w:rPr>
+          <w:rFonts w:ascii="Arial" w:hAnsi="Arial" w:cs="Arial"/>
+          <w:lang w:val="it-IT"/>
+        </w:rPr>
+      </w:pPr>
+      <w:r>
+        <w:rPr>
+          <w:rFonts w:ascii="Arial" w:hAnsi="Arial" w:cs="Arial"/>
+          <w:b/>
+          <w:lang w:val="it-IT"/>
+        </w:rPr>
+        <w:t xml:space="preserve">Figura 16 – </w:t>
+      </w:r>
+      <w:proofErr w:type="spellStart"/>
+      <w:r>
+        <w:rPr>
+          <w:rFonts w:ascii="Arial" w:hAnsi="Arial" w:cs="Arial"/>
+          <w:lang w:val="it-IT"/>
+        </w:rPr>
+        <w:t>Sequence</w:t>
+      </w:r>
+      <w:proofErr w:type="spellEnd"/>
+      <w:r>
+        <w:rPr>
+          <w:rFonts w:ascii="Arial" w:hAnsi="Arial" w:cs="Arial"/>
+          <w:lang w:val="it-IT"/>
+        </w:rPr>
+        <w:t xml:space="preserve"> </w:t>
+      </w:r>
+      <w:proofErr w:type="spellStart"/>
+      <w:r>
+        <w:rPr>
+          <w:rFonts w:ascii="Arial" w:hAnsi="Arial" w:cs="Arial"/>
+          <w:lang w:val="it-IT"/>
+        </w:rPr>
+        <w:t>Diagram</w:t>
+      </w:r>
+      <w:proofErr w:type="spellEnd"/>
+      <w:r>
+        <w:rPr>
+          <w:rFonts w:ascii="Arial" w:hAnsi="Arial" w:cs="Arial"/>
+          <w:lang w:val="it-IT"/>
+        </w:rPr>
+        <w:t xml:space="preserve"> </w:t>
+      </w:r>
+      <w:proofErr w:type="spellStart"/>
+      <w:r>
+        <w:rPr>
+          <w:rFonts w:ascii="Arial" w:hAnsi="Arial" w:cs="Arial"/>
+          <w:lang w:val="it-IT"/>
+        </w:rPr>
+        <w:t>UseCase</w:t>
+      </w:r>
+      <w:proofErr w:type="spellEnd"/>
+      <w:r>
+        <w:rPr>
+          <w:rFonts w:ascii="Arial" w:hAnsi="Arial" w:cs="Arial"/>
+          <w:lang w:val="it-IT"/>
+        </w:rPr>
+        <w:t xml:space="preserve"> #5</w:t>
+      </w:r>
+      <w:bookmarkStart w:id="0" w:name="_GoBack"/>
+      <w:bookmarkEnd w:id="0"/>
     </w:p>
     <w:p>
       <w:pPr>
@@ -16525,6 +18778,7 @@
         <w:rPr>
           <w:rFonts w:ascii="Arial" w:hAnsi="Arial" w:cs="Arial"/>
           <w:noProof/>
+          <w:lang w:val="it-IT"/>
         </w:rPr>
         <w:br w:type="page"/>
       </w:r>
@@ -16679,12 +18933,196 @@
     </w:p>
     <w:p>
       <w:pPr>
+        <w:numPr>
+          <w:ilvl w:val="0"/>
+          <w:numId w:val="46"/>
+        </w:numPr>
+        <w:rPr>
+          <w:rFonts w:ascii="Arial" w:hAnsi="Arial" w:cs="Arial"/>
+          <w:lang w:val="it-IT"/>
+        </w:rPr>
+      </w:pPr>
+      <w:r>
+        <w:rPr>
+          <w:rFonts w:ascii="Arial" w:hAnsi="Arial" w:cs="Arial"/>
+          <w:b/>
+          <w:lang w:val="it-IT"/>
+        </w:rPr>
+        <w:t>Utilizzeremo un server centrale</w:t>
+      </w:r>
+      <w:r>
+        <w:rPr>
+          <w:rFonts w:ascii="Arial" w:hAnsi="Arial" w:cs="Arial"/>
+          <w:lang w:val="it-IT"/>
+        </w:rPr>
+        <w:t>: si era valutato un’architettura con server locali e server centrale ma la complessità non era gestibile con le nostre conoscenze</w:t>
+      </w:r>
+    </w:p>
+    <w:p>
+      <w:pPr>
+        <w:rPr>
+          <w:rFonts w:ascii="Arial" w:hAnsi="Arial" w:cs="Arial"/>
+          <w:lang w:val="it-IT"/>
+        </w:rPr>
+      </w:pPr>
+    </w:p>
+    <w:p>
+      <w:pPr>
+        <w:numPr>
+          <w:ilvl w:val="0"/>
+          <w:numId w:val="46"/>
+        </w:numPr>
+        <w:rPr>
+          <w:rFonts w:ascii="Arial" w:hAnsi="Arial" w:cs="Arial"/>
+          <w:lang w:val="it-IT"/>
+        </w:rPr>
+      </w:pPr>
+      <w:r>
+        <w:rPr>
+          <w:rFonts w:ascii="Arial" w:hAnsi="Arial" w:cs="Arial"/>
+          <w:b/>
+          <w:lang w:val="it-IT"/>
+        </w:rPr>
+        <w:t>Utili</w:t>
+      </w:r>
+      <w:r>
+        <w:rPr>
+          <w:rFonts w:ascii="Arial" w:hAnsi="Arial" w:cs="Arial"/>
+          <w:b/>
+          <w:lang w:val="it-IT"/>
+        </w:rPr>
+        <w:t>zzeremo un DB non relaziona</w:t>
+      </w:r>
+      <w:r>
+        <w:rPr>
+          <w:rFonts w:ascii="Arial" w:hAnsi="Arial" w:cs="Arial"/>
+          <w:b/>
+          <w:lang w:val="it-IT"/>
+        </w:rPr>
+        <w:t xml:space="preserve">le: </w:t>
+      </w:r>
+      <w:r>
+        <w:rPr>
+          <w:rFonts w:ascii="Arial" w:hAnsi="Arial" w:cs="Arial"/>
+          <w:lang w:val="it-IT"/>
+        </w:rPr>
+        <w:t>per rendere scalabile la persistenza dei dati</w:t>
+      </w:r>
+    </w:p>
+    <w:p>
+      <w:pPr>
+        <w:rPr>
+          <w:rFonts w:ascii="Arial" w:hAnsi="Arial" w:cs="Arial"/>
+          <w:lang w:val="it-IT"/>
+        </w:rPr>
+      </w:pPr>
+    </w:p>
+    <w:p>
+      <w:pPr>
+        <w:numPr>
+          <w:ilvl w:val="0"/>
+          <w:numId w:val="46"/>
+        </w:numPr>
+        <w:rPr>
+          <w:rFonts w:ascii="Arial" w:hAnsi="Arial" w:cs="Arial"/>
+          <w:b/>
+          <w:lang w:val="it-IT"/>
+        </w:rPr>
+      </w:pPr>
+      <w:r>
+        <w:rPr>
+          <w:rFonts w:ascii="Arial" w:hAnsi="Arial" w:cs="Arial"/>
+          <w:b/>
+          <w:lang w:val="it-IT"/>
+        </w:rPr>
+        <w:t>Utilizzeremo un protocollo ethernet per la ricezione dei segnali dai sensori</w:t>
+      </w:r>
+    </w:p>
+    <w:p>
+      <w:pPr>
+        <w:rPr>
+          <w:rFonts w:ascii="Arial" w:hAnsi="Arial" w:cs="Arial"/>
+          <w:lang w:val="it-IT"/>
+        </w:rPr>
+      </w:pPr>
+    </w:p>
+    <w:p>
+      <w:pPr>
+        <w:numPr>
+          <w:ilvl w:val="0"/>
+          <w:numId w:val="46"/>
+        </w:numPr>
+        <w:rPr>
+          <w:rFonts w:ascii="Arial" w:hAnsi="Arial" w:cs="Arial"/>
+          <w:b/>
+          <w:lang w:val="it-IT"/>
+        </w:rPr>
+      </w:pPr>
+      <w:r>
+        <w:rPr>
+          <w:rFonts w:ascii="Arial" w:hAnsi="Arial" w:cs="Arial"/>
+          <w:b/>
+          <w:lang w:val="it-IT"/>
+        </w:rPr>
+        <w:t xml:space="preserve">Forniremo </w:t>
+      </w:r>
+      <w:proofErr w:type="gramStart"/>
+      <w:r>
+        <w:rPr>
+          <w:rFonts w:ascii="Arial" w:hAnsi="Arial" w:cs="Arial"/>
+          <w:b/>
+          <w:lang w:val="it-IT"/>
+        </w:rPr>
+        <w:t>feedback</w:t>
+      </w:r>
+      <w:proofErr w:type="gramEnd"/>
+      <w:r>
+        <w:rPr>
+          <w:rFonts w:ascii="Arial" w:hAnsi="Arial" w:cs="Arial"/>
+          <w:b/>
+          <w:lang w:val="it-IT"/>
+        </w:rPr>
+        <w:t xml:space="preserve"> ai sensori sul loro stato di anomalia (regolazione della frequenza di invio)</w:t>
+      </w:r>
+    </w:p>
+    <w:p>
+      <w:pPr>
+        <w:rPr>
+          <w:rFonts w:ascii="Arial" w:hAnsi="Arial" w:cs="Arial"/>
+          <w:lang w:val="it-IT"/>
+        </w:rPr>
+      </w:pPr>
+    </w:p>
+    <w:p>
+      <w:pPr>
+        <w:numPr>
+          <w:ilvl w:val="0"/>
+          <w:numId w:val="46"/>
+        </w:numPr>
+        <w:rPr>
+          <w:rFonts w:ascii="Arial" w:hAnsi="Arial" w:cs="Arial"/>
+          <w:b/>
+          <w:lang w:val="it-IT"/>
+        </w:rPr>
+      </w:pPr>
+      <w:r>
+        <w:rPr>
+          <w:rFonts w:ascii="Arial" w:hAnsi="Arial" w:cs="Arial"/>
+          <w:b/>
+          <w:lang w:val="it-IT"/>
+        </w:rPr>
+        <w:t>L’informazione sui valori di soglia verrà mantenuta su un file lato client, ottenuto all’autenticazione dal database</w:t>
+      </w:r>
+    </w:p>
+    <w:p>
+      <w:pPr>
         <w:pStyle w:val="Paragrafoelenco"/>
         <w:ind w:left="0"/>
         <w:rPr>
           <w:rFonts w:ascii="Arial" w:hAnsi="Arial" w:cs="Arial"/>
           <w:sz w:val="24"/>
           <w:szCs w:val="24"/>
+          <w:lang w:val="it-IT"/>
         </w:rPr>
       </w:pPr>
       <w:r>
@@ -16692,6 +19130,7 @@
           <w:rFonts w:ascii="Arial" w:hAnsi="Arial" w:cs="Arial"/>
           <w:sz w:val="24"/>
           <w:szCs w:val="24"/>
+          <w:lang w:val="it-IT"/>
         </w:rPr>
         <w:tab/>
       </w:r>
@@ -16704,6 +19143,7 @@
           <w:rFonts w:ascii="Arial" w:hAnsi="Arial" w:cs="Arial"/>
           <w:sz w:val="24"/>
           <w:szCs w:val="24"/>
+          <w:lang w:val="it-IT"/>
         </w:rPr>
       </w:pPr>
     </w:p>
@@ -16714,6 +19154,7 @@
         <w:rPr>
           <w:rFonts w:ascii="Arial" w:hAnsi="Arial" w:cs="Arial"/>
           <w:noProof/>
+          <w:lang w:val="it-IT"/>
         </w:rPr>
       </w:pPr>
     </w:p>
@@ -16726,11 +19167,13 @@
         <w:spacing w:line="276" w:lineRule="auto"/>
         <w:rPr>
           <w:rFonts w:ascii="Arial" w:hAnsi="Arial" w:cs="Arial"/>
-        </w:rPr>
-      </w:pPr>
-      <w:r>
-        <w:rPr>
-          <w:rFonts w:ascii="Arial" w:hAnsi="Arial" w:cs="Arial"/>
+          <w:lang w:val="it-IT"/>
+        </w:rPr>
+      </w:pPr>
+      <w:r>
+        <w:rPr>
+          <w:rFonts w:ascii="Arial" w:hAnsi="Arial" w:cs="Arial"/>
+          <w:lang w:val="it-IT"/>
         </w:rPr>
         <w:tab/>
       </w:r>
@@ -16746,6 +19189,7 @@
       <w:r>
         <w:rPr>
           <w:rFonts w:ascii="Arial" w:hAnsi="Arial" w:cs="Arial"/>
+          <w:lang w:val="it-IT"/>
         </w:rPr>
         <w:br w:type="page"/>
       </w:r>
@@ -16756,7 +19200,7 @@
         <w:lastRenderedPageBreak/>
         <w:pict>
           <v:shape id="Immagine 5" o:spid="_x0000_s1026" type="#_x0000_t75" style="position:absolute;margin-left:423pt;margin-top:-4.35pt;width:78pt;height:79.5pt;z-index:1;visibility:visible" wrapcoords="-415 0 -415 21192 21600 21192 21600 0 -415 0">
-            <v:imagedata r:id="rId14" o:title=""/>
+            <v:imagedata r:id="rId21" o:title=""/>
             <w10:wrap type="through"/>
           </v:shape>
         </w:pict>
@@ -16852,6 +19296,56 @@
         </w:rPr>
         <w:t xml:space="preserve"> documenting the tasks and timing you expect to spend on the deliverable. Try to be as precise as possible. Check, after the deliverable deadline, if and how you satisfied (or not) the deadlines.</w:t>
       </w:r>
+    </w:p>
+    <w:p>
+      <w:pPr>
+        <w:pStyle w:val="NormaleWeb"/>
+        <w:jc w:val="both"/>
+        <w:rPr>
+          <w:rFonts w:ascii="Arial" w:hAnsi="Arial" w:cs="Arial"/>
+          <w:b/>
+          <w:bCs/>
+          <w:sz w:val="22"/>
+          <w:u w:val="single"/>
+          <w:lang w:val="it-IT"/>
+        </w:rPr>
+      </w:pPr>
+      <w:r>
+        <w:rPr>
+          <w:rFonts w:ascii="Arial" w:hAnsi="Arial" w:cs="Arial"/>
+          <w:b/>
+          <w:bCs/>
+          <w:sz w:val="22"/>
+          <w:u w:val="single"/>
+          <w:lang w:val="it-IT"/>
+        </w:rPr>
+        <w:t>File: PERT.pdf nel r</w:t>
+      </w:r>
+      <w:r>
+        <w:rPr>
+          <w:rFonts w:ascii="Arial" w:hAnsi="Arial" w:cs="Arial"/>
+          <w:b/>
+          <w:bCs/>
+          <w:sz w:val="22"/>
+          <w:u w:val="single"/>
+          <w:lang w:val="it-IT"/>
+        </w:rPr>
+        <w:t>epository</w:t>
+      </w:r>
+    </w:p>
+    <w:p>
+      <w:pPr>
+        <w:pStyle w:val="NormaleWeb"/>
+        <w:jc w:val="both"/>
+        <w:rPr>
+          <w:rFonts w:ascii="Arial" w:hAnsi="Arial" w:cs="Arial"/>
+          <w:b/>
+          <w:bCs/>
+          <w:i/>
+          <w:sz w:val="22"/>
+          <w:lang w:val="it-IT"/>
+        </w:rPr>
+      </w:pPr>
     </w:p>
     <w:p>
       <w:pPr>
@@ -17656,6 +20150,7 @@
           <w:color w:val="FF0000"/>
           <w:sz w:val="22"/>
         </w:rPr>
+        <w:lastRenderedPageBreak/>
         <w:t xml:space="preserve">COPY HERE (computed from the spreadsheet): </w:t>
       </w:r>
       <w:proofErr w:type="spellStart"/>
@@ -17681,10 +20176,170 @@
         <w:t xml:space="preserve">) the total number of hours spent by the group (that is, hours per task X number of people working on that task), ii) the time spent for LEARNING and for DOING  </w:t>
       </w:r>
     </w:p>
+    <w:p>
+      <w:pPr>
+        <w:pStyle w:val="NormaleWeb"/>
+        <w:rPr>
+          <w:rFonts w:ascii="Arial" w:hAnsi="Arial" w:cs="Arial"/>
+          <w:b/>
+          <w:i/>
+          <w:color w:val="FF0000"/>
+          <w:sz w:val="22"/>
+        </w:rPr>
+      </w:pPr>
+    </w:p>
+    <w:p>
+      <w:pPr>
+        <w:pStyle w:val="NormaleWeb"/>
+        <w:numPr>
+          <w:ilvl w:val="0"/>
+          <w:numId w:val="32"/>
+        </w:numPr>
+        <w:rPr>
+          <w:rFonts w:ascii="Arial" w:hAnsi="Arial" w:cs="Arial"/>
+          <w:b/>
+          <w:sz w:val="22"/>
+          <w:lang w:val="it-IT"/>
+        </w:rPr>
+      </w:pPr>
+      <w:r>
+        <w:rPr>
+          <w:rFonts w:ascii="Arial" w:hAnsi="Arial" w:cs="Arial"/>
+          <w:b/>
+          <w:sz w:val="22"/>
+          <w:lang w:val="it-IT"/>
+        </w:rPr>
+        <w:t>Tempo totale speso dal gruppo:</w:t>
+      </w:r>
+      <w:r>
+        <w:rPr>
+          <w:rFonts w:ascii="Arial" w:hAnsi="Arial" w:cs="Arial"/>
+          <w:b/>
+          <w:sz w:val="22"/>
+          <w:lang w:val="it-IT"/>
+        </w:rPr>
+        <w:t xml:space="preserve"> 12 + </w:t>
+      </w:r>
+      <w:r>
+        <w:rPr>
+          <w:rFonts w:ascii="Arial" w:hAnsi="Arial" w:cs="Arial"/>
+          <w:b/>
+          <w:sz w:val="22"/>
+          <w:lang w:val="it-IT"/>
+        </w:rPr>
+        <w:t>28 + 19 + 7 + 24 = 90 ore</w:t>
+      </w:r>
+    </w:p>
+    <w:p>
+      <w:pPr>
+        <w:pStyle w:val="NormaleWeb"/>
+        <w:numPr>
+          <w:ilvl w:val="0"/>
+          <w:numId w:val="32"/>
+        </w:numPr>
+        <w:rPr>
+          <w:rFonts w:ascii="Arial" w:hAnsi="Arial" w:cs="Arial"/>
+          <w:b/>
+          <w:sz w:val="22"/>
+          <w:lang w:val="it-IT"/>
+        </w:rPr>
+      </w:pPr>
+      <w:r>
+        <w:rPr>
+          <w:rFonts w:ascii="Arial" w:hAnsi="Arial" w:cs="Arial"/>
+          <w:b/>
+          <w:sz w:val="22"/>
+          <w:lang w:val="it-IT"/>
+        </w:rPr>
+        <w:t xml:space="preserve">Tempo totale speso dal gruppo su Learning: 7 + </w:t>
+      </w:r>
+      <w:r>
+        <w:rPr>
+          <w:rFonts w:ascii="Arial" w:hAnsi="Arial" w:cs="Arial"/>
+          <w:b/>
+          <w:sz w:val="22"/>
+          <w:lang w:val="it-IT"/>
+        </w:rPr>
+        <w:t>14 + 8 + 3 + 11 = 43 ore</w:t>
+      </w:r>
+    </w:p>
+    <w:p>
+      <w:pPr>
+        <w:pStyle w:val="NormaleWeb"/>
+        <w:numPr>
+          <w:ilvl w:val="0"/>
+          <w:numId w:val="32"/>
+        </w:numPr>
+        <w:rPr>
+          <w:rFonts w:ascii="Arial" w:hAnsi="Arial" w:cs="Arial"/>
+          <w:b/>
+          <w:sz w:val="22"/>
+          <w:lang w:val="it-IT"/>
+        </w:rPr>
+      </w:pPr>
+      <w:r>
+        <w:rPr>
+          <w:rFonts w:ascii="Arial" w:hAnsi="Arial" w:cs="Arial"/>
+          <w:b/>
+          <w:sz w:val="22"/>
+          <w:lang w:val="it-IT"/>
+        </w:rPr>
+        <w:t xml:space="preserve">Tempo totale speso dal gruppo su </w:t>
+      </w:r>
+      <w:proofErr w:type="spellStart"/>
+      <w:r>
+        <w:rPr>
+          <w:rFonts w:ascii="Arial" w:hAnsi="Arial" w:cs="Arial"/>
+          <w:b/>
+          <w:sz w:val="22"/>
+          <w:lang w:val="it-IT"/>
+        </w:rPr>
+        <w:t>Doing</w:t>
+      </w:r>
+      <w:proofErr w:type="spellEnd"/>
+      <w:r>
+        <w:rPr>
+          <w:rFonts w:ascii="Arial" w:hAnsi="Arial" w:cs="Arial"/>
+          <w:b/>
+          <w:sz w:val="22"/>
+          <w:lang w:val="it-IT"/>
+        </w:rPr>
+        <w:t>: 5 +</w:t>
+      </w:r>
+      <w:r>
+        <w:rPr>
+          <w:rFonts w:ascii="Arial" w:hAnsi="Arial" w:cs="Arial"/>
+          <w:b/>
+          <w:sz w:val="22"/>
+          <w:lang w:val="it-IT"/>
+        </w:rPr>
+        <w:t xml:space="preserve"> 14 + 11 + 4 + 13 </w:t>
+      </w:r>
+      <w:proofErr w:type="gramStart"/>
+      <w:r>
+        <w:rPr>
+          <w:rFonts w:ascii="Arial" w:hAnsi="Arial" w:cs="Arial"/>
+          <w:b/>
+          <w:sz w:val="22"/>
+          <w:lang w:val="it-IT"/>
+        </w:rPr>
+        <w:t>=  47</w:t>
+      </w:r>
+      <w:proofErr w:type="gramEnd"/>
+      <w:r>
+        <w:rPr>
+          <w:rFonts w:ascii="Arial" w:hAnsi="Arial" w:cs="Arial"/>
+          <w:b/>
+          <w:sz w:val="22"/>
+          <w:lang w:val="it-IT"/>
+        </w:rPr>
+        <w:t xml:space="preserve"> ore</w:t>
+      </w:r>
+    </w:p>
     <w:sectPr>
-      <w:headerReference w:type="default" r:id="rId15"/>
-      <w:footerReference w:type="default" r:id="rId16"/>
-      <w:headerReference w:type="first" r:id="rId17"/>
+      <w:headerReference w:type="default" r:id="rId22"/>
+      <w:footerReference w:type="default" r:id="rId23"/>
+      <w:headerReference w:type="first" r:id="rId24"/>
       <w:pgSz w:w="12240" w:h="15840"/>
       <w:pgMar w:top="1440" w:right="1800" w:bottom="1440" w:left="1800" w:header="708" w:footer="708" w:gutter="0"/>
       <w:cols w:space="708"/>
@@ -18595,6 +21250,95 @@
     </w:lvl>
   </w:abstractNum>
   <w:abstractNum w:abstractNumId="5" w15:restartNumberingAfterBreak="0">
+    <w:nsid w:val="07BE3A22"/>
+    <w:multiLevelType w:val="hybridMultilevel"/>
+    <w:tmpl w:val="BF1C07AA"/>
+    <w:lvl w:ilvl="0" w:tplc="04100011">
+      <w:start w:val="1"/>
+      <w:numFmt w:val="decimal"/>
+      <w:lvlText w:val="%1)"/>
+      <w:lvlJc w:val="left"/>
+      <w:pPr>
+        <w:ind w:left="720" w:hanging="360"/>
+      </w:pPr>
+      <w:rPr>
+        <w:rFonts w:hint="default"/>
+      </w:rPr>
+    </w:lvl>
+    <w:lvl w:ilvl="1" w:tplc="04100019" w:tentative="1">
+      <w:start w:val="1"/>
+      <w:numFmt w:val="lowerLetter"/>
+      <w:lvlText w:val="%2."/>
+      <w:lvlJc w:val="left"/>
+      <w:pPr>
+        <w:ind w:left="1440" w:hanging="360"/>
+      </w:pPr>
+    </w:lvl>
+    <w:lvl w:ilvl="2" w:tplc="0410001B" w:tentative="1">
+      <w:start w:val="1"/>
+      <w:numFmt w:val="lowerRoman"/>
+      <w:lvlText w:val="%3."/>
+      <w:lvlJc w:val="right"/>
+      <w:pPr>
+        <w:ind w:left="2160" w:hanging="180"/>
+      </w:pPr>
+    </w:lvl>
+    <w:lvl w:ilvl="3" w:tplc="0410000F" w:tentative="1">
+      <w:start w:val="1"/>
+      <w:numFmt w:val="decimal"/>
+      <w:lvlText w:val="%4."/>
+      <w:lvlJc w:val="left"/>
+      <w:pPr>
+        <w:ind w:left="2880" w:hanging="360"/>
+      </w:pPr>
+    </w:lvl>
+    <w:lvl w:ilvl="4" w:tplc="04100019" w:tentative="1">
+      <w:start w:val="1"/>
+      <w:numFmt w:val="lowerLetter"/>
+      <w:lvlText w:val="%5."/>
+      <w:lvlJc w:val="left"/>
+      <w:pPr>
+        <w:ind w:left="3600" w:hanging="360"/>
+      </w:pPr>
+    </w:lvl>
+    <w:lvl w:ilvl="5" w:tplc="0410001B" w:tentative="1">
+      <w:start w:val="1"/>
+      <w:numFmt w:val="lowerRoman"/>
+      <w:lvlText w:val="%6."/>
+      <w:lvlJc w:val="right"/>
+      <w:pPr>
+        <w:ind w:left="4320" w:hanging="180"/>
+      </w:pPr>
+    </w:lvl>
+    <w:lvl w:ilvl="6" w:tplc="0410000F" w:tentative="1">
+      <w:start w:val="1"/>
+      <w:numFmt w:val="decimal"/>
+      <w:lvlText w:val="%7."/>
+      <w:lvlJc w:val="left"/>
+      <w:pPr>
+        <w:ind w:left="5040" w:hanging="360"/>
+      </w:pPr>
+    </w:lvl>
+    <w:lvl w:ilvl="7" w:tplc="04100019" w:tentative="1">
+      <w:start w:val="1"/>
+      <w:numFmt w:val="lowerLetter"/>
+      <w:lvlText w:val="%8."/>
+      <w:lvlJc w:val="left"/>
+      <w:pPr>
+        <w:ind w:left="5760" w:hanging="360"/>
+      </w:pPr>
+    </w:lvl>
+    <w:lvl w:ilvl="8" w:tplc="0410001B" w:tentative="1">
+      <w:start w:val="1"/>
+      <w:numFmt w:val="lowerRoman"/>
+      <w:lvlText w:val="%9."/>
+      <w:lvlJc w:val="right"/>
+      <w:pPr>
+        <w:ind w:left="6480" w:hanging="180"/>
+      </w:pPr>
+    </w:lvl>
+  </w:abstractNum>
+  <w:abstractNum w:abstractNumId="6" w15:restartNumberingAfterBreak="0">
     <w:nsid w:val="08902B0E"/>
     <w:multiLevelType w:val="hybridMultilevel"/>
     <w:tmpl w:val="F42CE49E"/>
@@ -18707,7 +21451,7 @@
       </w:rPr>
     </w:lvl>
   </w:abstractNum>
-  <w:abstractNum w:abstractNumId="6" w15:restartNumberingAfterBreak="0">
+  <w:abstractNum w:abstractNumId="7" w15:restartNumberingAfterBreak="0">
     <w:nsid w:val="091F1E80"/>
     <w:multiLevelType w:val="hybridMultilevel"/>
     <w:tmpl w:val="A9C6B76E"/>
@@ -18820,7 +21564,7 @@
       </w:rPr>
     </w:lvl>
   </w:abstractNum>
-  <w:abstractNum w:abstractNumId="7" w15:restartNumberingAfterBreak="0">
+  <w:abstractNum w:abstractNumId="8" w15:restartNumberingAfterBreak="0">
     <w:nsid w:val="0E0639F9"/>
     <w:multiLevelType w:val="hybridMultilevel"/>
     <w:tmpl w:val="8C5AFB66"/>
@@ -18960,7 +21704,96 @@
       </w:rPr>
     </w:lvl>
   </w:abstractNum>
-  <w:abstractNum w:abstractNumId="8" w15:restartNumberingAfterBreak="0">
+  <w:abstractNum w:abstractNumId="9" w15:restartNumberingAfterBreak="0">
+    <w:nsid w:val="12A91269"/>
+    <w:multiLevelType w:val="hybridMultilevel"/>
+    <w:tmpl w:val="27F66EA4"/>
+    <w:lvl w:ilvl="0" w:tplc="970C4E6E">
+      <w:start w:val="1"/>
+      <w:numFmt w:val="decimal"/>
+      <w:lvlText w:val="%1)"/>
+      <w:lvlJc w:val="left"/>
+      <w:pPr>
+        <w:ind w:left="1080" w:hanging="360"/>
+      </w:pPr>
+      <w:rPr>
+        <w:rFonts w:hint="default"/>
+      </w:rPr>
+    </w:lvl>
+    <w:lvl w:ilvl="1" w:tplc="04100019" w:tentative="1">
+      <w:start w:val="1"/>
+      <w:numFmt w:val="lowerLetter"/>
+      <w:lvlText w:val="%2."/>
+      <w:lvlJc w:val="left"/>
+      <w:pPr>
+        <w:ind w:left="1800" w:hanging="360"/>
+      </w:pPr>
+    </w:lvl>
+    <w:lvl w:ilvl="2" w:tplc="0410001B" w:tentative="1">
+      <w:start w:val="1"/>
+      <w:numFmt w:val="lowerRoman"/>
+      <w:lvlText w:val="%3."/>
+      <w:lvlJc w:val="right"/>
+      <w:pPr>
+        <w:ind w:left="2520" w:hanging="180"/>
+      </w:pPr>
+    </w:lvl>
+    <w:lvl w:ilvl="3" w:tplc="0410000F" w:tentative="1">
+      <w:start w:val="1"/>
+      <w:numFmt w:val="decimal"/>
+      <w:lvlText w:val="%4."/>
+      <w:lvlJc w:val="left"/>
+      <w:pPr>
+        <w:ind w:left="3240" w:hanging="360"/>
+      </w:pPr>
+    </w:lvl>
+    <w:lvl w:ilvl="4" w:tplc="04100019" w:tentative="1">
+      <w:start w:val="1"/>
+      <w:numFmt w:val="lowerLetter"/>
+      <w:lvlText w:val="%5."/>
+      <w:lvlJc w:val="left"/>
+      <w:pPr>
+        <w:ind w:left="3960" w:hanging="360"/>
+      </w:pPr>
+    </w:lvl>
+    <w:lvl w:ilvl="5" w:tplc="0410001B" w:tentative="1">
+      <w:start w:val="1"/>
+      <w:numFmt w:val="lowerRoman"/>
+      <w:lvlText w:val="%6."/>
+      <w:lvlJc w:val="right"/>
+      <w:pPr>
+        <w:ind w:left="4680" w:hanging="180"/>
+      </w:pPr>
+    </w:lvl>
+    <w:lvl w:ilvl="6" w:tplc="0410000F" w:tentative="1">
+      <w:start w:val="1"/>
+      <w:numFmt w:val="decimal"/>
+      <w:lvlText w:val="%7."/>
+      <w:lvlJc w:val="left"/>
+      <w:pPr>
+        <w:ind w:left="5400" w:hanging="360"/>
+      </w:pPr>
+    </w:lvl>
+    <w:lvl w:ilvl="7" w:tplc="04100019" w:tentative="1">
+      <w:start w:val="1"/>
+      <w:numFmt w:val="lowerLetter"/>
+      <w:lvlText w:val="%8."/>
+      <w:lvlJc w:val="left"/>
+      <w:pPr>
+        <w:ind w:left="6120" w:hanging="360"/>
+      </w:pPr>
+    </w:lvl>
+    <w:lvl w:ilvl="8" w:tplc="0410001B" w:tentative="1">
+      <w:start w:val="1"/>
+      <w:numFmt w:val="lowerRoman"/>
+      <w:lvlText w:val="%9."/>
+      <w:lvlJc w:val="right"/>
+      <w:pPr>
+        <w:ind w:left="6840" w:hanging="180"/>
+      </w:pPr>
+    </w:lvl>
+  </w:abstractNum>
+  <w:abstractNum w:abstractNumId="10" w15:restartNumberingAfterBreak="0">
     <w:nsid w:val="1CA35A5D"/>
     <w:multiLevelType w:val="hybridMultilevel"/>
     <w:tmpl w:val="3DD22412"/>
@@ -19073,7 +21906,7 @@
       </w:rPr>
     </w:lvl>
   </w:abstractNum>
-  <w:abstractNum w:abstractNumId="9" w15:restartNumberingAfterBreak="0">
+  <w:abstractNum w:abstractNumId="11" w15:restartNumberingAfterBreak="0">
     <w:nsid w:val="1F466F38"/>
     <w:multiLevelType w:val="hybridMultilevel"/>
     <w:tmpl w:val="0652BE58"/>
@@ -19186,7 +22019,7 @@
       </w:rPr>
     </w:lvl>
   </w:abstractNum>
-  <w:abstractNum w:abstractNumId="10" w15:restartNumberingAfterBreak="0">
+  <w:abstractNum w:abstractNumId="12" w15:restartNumberingAfterBreak="0">
     <w:nsid w:val="207B3DE5"/>
     <w:multiLevelType w:val="hybridMultilevel"/>
     <w:tmpl w:val="978EB2A0"/>
@@ -19326,7 +22159,7 @@
       </w:rPr>
     </w:lvl>
   </w:abstractNum>
-  <w:abstractNum w:abstractNumId="11" w15:restartNumberingAfterBreak="0">
+  <w:abstractNum w:abstractNumId="13" w15:restartNumberingAfterBreak="0">
     <w:nsid w:val="21A33511"/>
     <w:multiLevelType w:val="hybridMultilevel"/>
     <w:tmpl w:val="21D0A3EE"/>
@@ -19439,7 +22272,7 @@
       </w:rPr>
     </w:lvl>
   </w:abstractNum>
-  <w:abstractNum w:abstractNumId="12" w15:restartNumberingAfterBreak="0">
+  <w:abstractNum w:abstractNumId="14" w15:restartNumberingAfterBreak="0">
     <w:nsid w:val="236B692B"/>
     <w:multiLevelType w:val="multilevel"/>
     <w:tmpl w:val="AD72A38E"/>
@@ -19579,7 +22412,7 @@
       </w:rPr>
     </w:lvl>
   </w:abstractNum>
-  <w:abstractNum w:abstractNumId="13" w15:restartNumberingAfterBreak="0">
+  <w:abstractNum w:abstractNumId="15" w15:restartNumberingAfterBreak="0">
     <w:nsid w:val="24B14EA5"/>
     <w:multiLevelType w:val="hybridMultilevel"/>
     <w:tmpl w:val="D60ADE08"/>
@@ -19595,7 +22428,7 @@
         <w:rFonts w:ascii="Calibri" w:eastAsia="Times New Roman" w:hAnsi="Calibri" w:hint="default"/>
       </w:rPr>
     </w:lvl>
-    <w:lvl w:ilvl="1" w:tplc="04100003" w:tentative="1">
+    <w:lvl w:ilvl="1" w:tplc="04100003">
       <w:start w:val="1"/>
       <w:numFmt w:val="bullet"/>
       <w:lvlText w:val="o"/>
@@ -19607,7 +22440,7 @@
         <w:rFonts w:ascii="Courier New" w:hAnsi="Courier New" w:hint="default"/>
       </w:rPr>
     </w:lvl>
-    <w:lvl w:ilvl="2" w:tplc="04100005" w:tentative="1">
+    <w:lvl w:ilvl="2" w:tplc="04100005">
       <w:start w:val="1"/>
       <w:numFmt w:val="bullet"/>
       <w:lvlText w:val=""/>
@@ -19619,7 +22452,7 @@
         <w:rFonts w:ascii="Wingdings" w:hAnsi="Wingdings" w:hint="default"/>
       </w:rPr>
     </w:lvl>
-    <w:lvl w:ilvl="3" w:tplc="04100001" w:tentative="1">
+    <w:lvl w:ilvl="3" w:tplc="04100001">
       <w:start w:val="1"/>
       <w:numFmt w:val="bullet"/>
       <w:lvlText w:val=""/>
@@ -19631,7 +22464,7 @@
         <w:rFonts w:ascii="Symbol" w:hAnsi="Symbol" w:hint="default"/>
       </w:rPr>
     </w:lvl>
-    <w:lvl w:ilvl="4" w:tplc="04100003" w:tentative="1">
+    <w:lvl w:ilvl="4" w:tplc="04100003">
       <w:start w:val="1"/>
       <w:numFmt w:val="bullet"/>
       <w:lvlText w:val="o"/>
@@ -19692,7 +22525,7 @@
       </w:rPr>
     </w:lvl>
   </w:abstractNum>
-  <w:abstractNum w:abstractNumId="14" w15:restartNumberingAfterBreak="0">
+  <w:abstractNum w:abstractNumId="16" w15:restartNumberingAfterBreak="0">
     <w:nsid w:val="27F479B8"/>
     <w:multiLevelType w:val="hybridMultilevel"/>
     <w:tmpl w:val="AD72A38E"/>
@@ -19832,7 +22665,7 @@
       </w:rPr>
     </w:lvl>
   </w:abstractNum>
-  <w:abstractNum w:abstractNumId="15" w15:restartNumberingAfterBreak="0">
+  <w:abstractNum w:abstractNumId="17" w15:restartNumberingAfterBreak="0">
     <w:nsid w:val="2AB6456D"/>
     <w:multiLevelType w:val="hybridMultilevel"/>
     <w:tmpl w:val="5380B812"/>
@@ -19945,7 +22778,7 @@
       </w:rPr>
     </w:lvl>
   </w:abstractNum>
-  <w:abstractNum w:abstractNumId="16" w15:restartNumberingAfterBreak="0">
+  <w:abstractNum w:abstractNumId="18" w15:restartNumberingAfterBreak="0">
     <w:nsid w:val="2C7247AB"/>
     <w:multiLevelType w:val="hybridMultilevel"/>
     <w:tmpl w:val="DD58271A"/>
@@ -20034,7 +22867,7 @@
       </w:pPr>
     </w:lvl>
   </w:abstractNum>
-  <w:abstractNum w:abstractNumId="17" w15:restartNumberingAfterBreak="0">
+  <w:abstractNum w:abstractNumId="19" w15:restartNumberingAfterBreak="0">
     <w:nsid w:val="2D7230AD"/>
     <w:multiLevelType w:val="hybridMultilevel"/>
     <w:tmpl w:val="4E2A0CFC"/>
@@ -20147,7 +22980,7 @@
       </w:rPr>
     </w:lvl>
   </w:abstractNum>
-  <w:abstractNum w:abstractNumId="18" w15:restartNumberingAfterBreak="0">
+  <w:abstractNum w:abstractNumId="20" w15:restartNumberingAfterBreak="0">
     <w:nsid w:val="2DAB23A7"/>
     <w:multiLevelType w:val="multilevel"/>
     <w:tmpl w:val="AD72A38E"/>
@@ -20287,7 +23120,7 @@
       </w:rPr>
     </w:lvl>
   </w:abstractNum>
-  <w:abstractNum w:abstractNumId="19" w15:restartNumberingAfterBreak="0">
+  <w:abstractNum w:abstractNumId="21" w15:restartNumberingAfterBreak="0">
     <w:nsid w:val="31054577"/>
     <w:multiLevelType w:val="hybridMultilevel"/>
     <w:tmpl w:val="5F64E7E8"/>
@@ -20400,7 +23233,7 @@
       </w:rPr>
     </w:lvl>
   </w:abstractNum>
-  <w:abstractNum w:abstractNumId="20" w15:restartNumberingAfterBreak="0">
+  <w:abstractNum w:abstractNumId="22" w15:restartNumberingAfterBreak="0">
     <w:nsid w:val="3E1B4F9E"/>
     <w:multiLevelType w:val="multilevel"/>
     <w:tmpl w:val="5ED0D038"/>
@@ -20540,7 +23373,96 @@
       </w:rPr>
     </w:lvl>
   </w:abstractNum>
-  <w:abstractNum w:abstractNumId="21" w15:restartNumberingAfterBreak="0">
+  <w:abstractNum w:abstractNumId="23" w15:restartNumberingAfterBreak="0">
+    <w:nsid w:val="47AB3528"/>
+    <w:multiLevelType w:val="hybridMultilevel"/>
+    <w:tmpl w:val="D3ACF13A"/>
+    <w:lvl w:ilvl="0" w:tplc="04100011">
+      <w:start w:val="1"/>
+      <w:numFmt w:val="decimal"/>
+      <w:lvlText w:val="%1)"/>
+      <w:lvlJc w:val="left"/>
+      <w:pPr>
+        <w:ind w:left="720" w:hanging="360"/>
+      </w:pPr>
+      <w:rPr>
+        <w:rFonts w:hint="default"/>
+      </w:rPr>
+    </w:lvl>
+    <w:lvl w:ilvl="1" w:tplc="04100019" w:tentative="1">
+      <w:start w:val="1"/>
+      <w:numFmt w:val="lowerLetter"/>
+      <w:lvlText w:val="%2."/>
+      <w:lvlJc w:val="left"/>
+      <w:pPr>
+        <w:ind w:left="1440" w:hanging="360"/>
+      </w:pPr>
+    </w:lvl>
+    <w:lvl w:ilvl="2" w:tplc="0410001B" w:tentative="1">
+      <w:start w:val="1"/>
+      <w:numFmt w:val="lowerRoman"/>
+      <w:lvlText w:val="%3."/>
+      <w:lvlJc w:val="right"/>
+      <w:pPr>
+        <w:ind w:left="2160" w:hanging="180"/>
+      </w:pPr>
+    </w:lvl>
+    <w:lvl w:ilvl="3" w:tplc="0410000F" w:tentative="1">
+      <w:start w:val="1"/>
+      <w:numFmt w:val="decimal"/>
+      <w:lvlText w:val="%4."/>
+      <w:lvlJc w:val="left"/>
+      <w:pPr>
+        <w:ind w:left="2880" w:hanging="360"/>
+      </w:pPr>
+    </w:lvl>
+    <w:lvl w:ilvl="4" w:tplc="04100019" w:tentative="1">
+      <w:start w:val="1"/>
+      <w:numFmt w:val="lowerLetter"/>
+      <w:lvlText w:val="%5."/>
+      <w:lvlJc w:val="left"/>
+      <w:pPr>
+        <w:ind w:left="3600" w:hanging="360"/>
+      </w:pPr>
+    </w:lvl>
+    <w:lvl w:ilvl="5" w:tplc="0410001B" w:tentative="1">
+      <w:start w:val="1"/>
+      <w:numFmt w:val="lowerRoman"/>
+      <w:lvlText w:val="%6."/>
+      <w:lvlJc w:val="right"/>
+      <w:pPr>
+        <w:ind w:left="4320" w:hanging="180"/>
+      </w:pPr>
+    </w:lvl>
+    <w:lvl w:ilvl="6" w:tplc="0410000F" w:tentative="1">
+      <w:start w:val="1"/>
+      <w:numFmt w:val="decimal"/>
+      <w:lvlText w:val="%7."/>
+      <w:lvlJc w:val="left"/>
+      <w:pPr>
+        <w:ind w:left="5040" w:hanging="360"/>
+      </w:pPr>
+    </w:lvl>
+    <w:lvl w:ilvl="7" w:tplc="04100019" w:tentative="1">
+      <w:start w:val="1"/>
+      <w:numFmt w:val="lowerLetter"/>
+      <w:lvlText w:val="%8."/>
+      <w:lvlJc w:val="left"/>
+      <w:pPr>
+        <w:ind w:left="5760" w:hanging="360"/>
+      </w:pPr>
+    </w:lvl>
+    <w:lvl w:ilvl="8" w:tplc="0410001B" w:tentative="1">
+      <w:start w:val="1"/>
+      <w:numFmt w:val="lowerRoman"/>
+      <w:lvlText w:val="%9."/>
+      <w:lvlJc w:val="right"/>
+      <w:pPr>
+        <w:ind w:left="6480" w:hanging="180"/>
+      </w:pPr>
+    </w:lvl>
+  </w:abstractNum>
+  <w:abstractNum w:abstractNumId="24" w15:restartNumberingAfterBreak="0">
     <w:nsid w:val="483E4647"/>
     <w:multiLevelType w:val="hybridMultilevel"/>
     <w:tmpl w:val="92401DBA"/>
@@ -20653,7 +23575,7 @@
       </w:rPr>
     </w:lvl>
   </w:abstractNum>
-  <w:abstractNum w:abstractNumId="22" w15:restartNumberingAfterBreak="0">
+  <w:abstractNum w:abstractNumId="25" w15:restartNumberingAfterBreak="0">
     <w:nsid w:val="4C157BB4"/>
     <w:multiLevelType w:val="hybridMultilevel"/>
     <w:tmpl w:val="072C6274"/>
@@ -20739,7 +23661,7 @@
       </w:pPr>
     </w:lvl>
   </w:abstractNum>
-  <w:abstractNum w:abstractNumId="23" w15:restartNumberingAfterBreak="0">
+  <w:abstractNum w:abstractNumId="26" w15:restartNumberingAfterBreak="0">
     <w:nsid w:val="4E6D0210"/>
     <w:multiLevelType w:val="hybridMultilevel"/>
     <w:tmpl w:val="8AF20ED6"/>
@@ -20852,7 +23774,7 @@
       </w:rPr>
     </w:lvl>
   </w:abstractNum>
-  <w:abstractNum w:abstractNumId="24" w15:restartNumberingAfterBreak="0">
+  <w:abstractNum w:abstractNumId="27" w15:restartNumberingAfterBreak="0">
     <w:nsid w:val="4FAB1FF7"/>
     <w:multiLevelType w:val="hybridMultilevel"/>
     <w:tmpl w:val="3DD22412"/>
@@ -20965,7 +23887,7 @@
       </w:rPr>
     </w:lvl>
   </w:abstractNum>
-  <w:abstractNum w:abstractNumId="25" w15:restartNumberingAfterBreak="0">
+  <w:abstractNum w:abstractNumId="28" w15:restartNumberingAfterBreak="0">
     <w:nsid w:val="51975E68"/>
     <w:multiLevelType w:val="hybridMultilevel"/>
     <w:tmpl w:val="3DD22412"/>
@@ -21078,7 +24000,7 @@
       </w:rPr>
     </w:lvl>
   </w:abstractNum>
-  <w:abstractNum w:abstractNumId="26" w15:restartNumberingAfterBreak="0">
+  <w:abstractNum w:abstractNumId="29" w15:restartNumberingAfterBreak="0">
     <w:nsid w:val="545C0962"/>
     <w:multiLevelType w:val="hybridMultilevel"/>
     <w:tmpl w:val="2ED61AD6"/>
@@ -21191,7 +24113,7 @@
       </w:rPr>
     </w:lvl>
   </w:abstractNum>
-  <w:abstractNum w:abstractNumId="27" w15:restartNumberingAfterBreak="0">
+  <w:abstractNum w:abstractNumId="30" w15:restartNumberingAfterBreak="0">
     <w:nsid w:val="62FE6BC1"/>
     <w:multiLevelType w:val="multilevel"/>
     <w:tmpl w:val="AD72A38E"/>
@@ -21331,7 +24253,7 @@
       </w:rPr>
     </w:lvl>
   </w:abstractNum>
-  <w:abstractNum w:abstractNumId="28" w15:restartNumberingAfterBreak="0">
+  <w:abstractNum w:abstractNumId="31" w15:restartNumberingAfterBreak="0">
     <w:nsid w:val="63F1717C"/>
     <w:multiLevelType w:val="hybridMultilevel"/>
     <w:tmpl w:val="E350FF66"/>
@@ -21444,7 +24366,7 @@
       </w:rPr>
     </w:lvl>
   </w:abstractNum>
-  <w:abstractNum w:abstractNumId="29" w15:restartNumberingAfterBreak="0">
+  <w:abstractNum w:abstractNumId="32" w15:restartNumberingAfterBreak="0">
     <w:nsid w:val="640E4908"/>
     <w:multiLevelType w:val="hybridMultilevel"/>
     <w:tmpl w:val="1C486504"/>
@@ -21557,7 +24479,7 @@
       </w:rPr>
     </w:lvl>
   </w:abstractNum>
-  <w:abstractNum w:abstractNumId="30" w15:restartNumberingAfterBreak="0">
+  <w:abstractNum w:abstractNumId="33" w15:restartNumberingAfterBreak="0">
     <w:nsid w:val="677E0C64"/>
     <w:multiLevelType w:val="hybridMultilevel"/>
     <w:tmpl w:val="15269492"/>
@@ -21670,7 +24592,7 @@
       </w:rPr>
     </w:lvl>
   </w:abstractNum>
-  <w:abstractNum w:abstractNumId="31" w15:restartNumberingAfterBreak="0">
+  <w:abstractNum w:abstractNumId="34" w15:restartNumberingAfterBreak="0">
     <w:nsid w:val="67FB6095"/>
     <w:multiLevelType w:val="hybridMultilevel"/>
     <w:tmpl w:val="3DD22412"/>
@@ -21783,7 +24705,7 @@
       </w:rPr>
     </w:lvl>
   </w:abstractNum>
-  <w:abstractNum w:abstractNumId="32" w15:restartNumberingAfterBreak="0">
+  <w:abstractNum w:abstractNumId="35" w15:restartNumberingAfterBreak="0">
     <w:nsid w:val="685C6787"/>
     <w:multiLevelType w:val="hybridMultilevel"/>
     <w:tmpl w:val="F1165D6A"/>
@@ -21923,7 +24845,7 @@
       </w:rPr>
     </w:lvl>
   </w:abstractNum>
-  <w:abstractNum w:abstractNumId="33" w15:restartNumberingAfterBreak="0">
+  <w:abstractNum w:abstractNumId="36" w15:restartNumberingAfterBreak="0">
     <w:nsid w:val="6BDF12B4"/>
     <w:multiLevelType w:val="multilevel"/>
     <w:tmpl w:val="5ED0D038"/>
@@ -22063,7 +24985,7 @@
       </w:rPr>
     </w:lvl>
   </w:abstractNum>
-  <w:abstractNum w:abstractNumId="34" w15:restartNumberingAfterBreak="0">
+  <w:abstractNum w:abstractNumId="37" w15:restartNumberingAfterBreak="0">
     <w:nsid w:val="6C9D21AD"/>
     <w:multiLevelType w:val="hybridMultilevel"/>
     <w:tmpl w:val="3BAA5FA2"/>
@@ -22176,7 +25098,7 @@
       </w:rPr>
     </w:lvl>
   </w:abstractNum>
-  <w:abstractNum w:abstractNumId="35" w15:restartNumberingAfterBreak="0">
+  <w:abstractNum w:abstractNumId="38" w15:restartNumberingAfterBreak="0">
     <w:nsid w:val="6F3466B3"/>
     <w:multiLevelType w:val="hybridMultilevel"/>
     <w:tmpl w:val="ED9E7AC4"/>
@@ -22315,7 +25237,7 @@
       </w:rPr>
     </w:lvl>
   </w:abstractNum>
-  <w:abstractNum w:abstractNumId="36" w15:restartNumberingAfterBreak="0">
+  <w:abstractNum w:abstractNumId="39" w15:restartNumberingAfterBreak="0">
     <w:nsid w:val="6FF26AD5"/>
     <w:multiLevelType w:val="hybridMultilevel"/>
     <w:tmpl w:val="3DD22412"/>
@@ -22428,7 +25350,7 @@
       </w:rPr>
     </w:lvl>
   </w:abstractNum>
-  <w:abstractNum w:abstractNumId="37" w15:restartNumberingAfterBreak="0">
+  <w:abstractNum w:abstractNumId="40" w15:restartNumberingAfterBreak="0">
     <w:nsid w:val="71133745"/>
     <w:multiLevelType w:val="hybridMultilevel"/>
     <w:tmpl w:val="C570E528"/>
@@ -22517,7 +25439,7 @@
       </w:pPr>
     </w:lvl>
   </w:abstractNum>
-  <w:abstractNum w:abstractNumId="38" w15:restartNumberingAfterBreak="0">
+  <w:abstractNum w:abstractNumId="41" w15:restartNumberingAfterBreak="0">
     <w:nsid w:val="7222440E"/>
     <w:multiLevelType w:val="hybridMultilevel"/>
     <w:tmpl w:val="A8A655B2"/>
@@ -22657,7 +25579,96 @@
       </w:rPr>
     </w:lvl>
   </w:abstractNum>
-  <w:abstractNum w:abstractNumId="39" w15:restartNumberingAfterBreak="0">
+  <w:abstractNum w:abstractNumId="42" w15:restartNumberingAfterBreak="0">
+    <w:nsid w:val="733C0EA9"/>
+    <w:multiLevelType w:val="hybridMultilevel"/>
+    <w:tmpl w:val="6AC201B6"/>
+    <w:lvl w:ilvl="0" w:tplc="04100011">
+      <w:start w:val="1"/>
+      <w:numFmt w:val="decimal"/>
+      <w:lvlText w:val="%1)"/>
+      <w:lvlJc w:val="left"/>
+      <w:pPr>
+        <w:ind w:left="720" w:hanging="360"/>
+      </w:pPr>
+      <w:rPr>
+        <w:rFonts w:hint="default"/>
+      </w:rPr>
+    </w:lvl>
+    <w:lvl w:ilvl="1" w:tplc="04100019" w:tentative="1">
+      <w:start w:val="1"/>
+      <w:numFmt w:val="lowerLetter"/>
+      <w:lvlText w:val="%2."/>
+      <w:lvlJc w:val="left"/>
+      <w:pPr>
+        <w:ind w:left="1440" w:hanging="360"/>
+      </w:pPr>
+    </w:lvl>
+    <w:lvl w:ilvl="2" w:tplc="0410001B" w:tentative="1">
+      <w:start w:val="1"/>
+      <w:numFmt w:val="lowerRoman"/>
+      <w:lvlText w:val="%3."/>
+      <w:lvlJc w:val="right"/>
+      <w:pPr>
+        <w:ind w:left="2160" w:hanging="180"/>
+      </w:pPr>
+    </w:lvl>
+    <w:lvl w:ilvl="3" w:tplc="0410000F" w:tentative="1">
+      <w:start w:val="1"/>
+      <w:numFmt w:val="decimal"/>
+      <w:lvlText w:val="%4."/>
+      <w:lvlJc w:val="left"/>
+      <w:pPr>
+        <w:ind w:left="2880" w:hanging="360"/>
+      </w:pPr>
+    </w:lvl>
+    <w:lvl w:ilvl="4" w:tplc="04100019" w:tentative="1">
+      <w:start w:val="1"/>
+      <w:numFmt w:val="lowerLetter"/>
+      <w:lvlText w:val="%5."/>
+      <w:lvlJc w:val="left"/>
+      <w:pPr>
+        <w:ind w:left="3600" w:hanging="360"/>
+      </w:pPr>
+    </w:lvl>
+    <w:lvl w:ilvl="5" w:tplc="0410001B" w:tentative="1">
+      <w:start w:val="1"/>
+      <w:numFmt w:val="lowerRoman"/>
+      <w:lvlText w:val="%6."/>
+      <w:lvlJc w:val="right"/>
+      <w:pPr>
+        <w:ind w:left="4320" w:hanging="180"/>
+      </w:pPr>
+    </w:lvl>
+    <w:lvl w:ilvl="6" w:tplc="0410000F" w:tentative="1">
+      <w:start w:val="1"/>
+      <w:numFmt w:val="decimal"/>
+      <w:lvlText w:val="%7."/>
+      <w:lvlJc w:val="left"/>
+      <w:pPr>
+        <w:ind w:left="5040" w:hanging="360"/>
+      </w:pPr>
+    </w:lvl>
+    <w:lvl w:ilvl="7" w:tplc="04100019" w:tentative="1">
+      <w:start w:val="1"/>
+      <w:numFmt w:val="lowerLetter"/>
+      <w:lvlText w:val="%8."/>
+      <w:lvlJc w:val="left"/>
+      <w:pPr>
+        <w:ind w:left="5760" w:hanging="360"/>
+      </w:pPr>
+    </w:lvl>
+    <w:lvl w:ilvl="8" w:tplc="0410001B" w:tentative="1">
+      <w:start w:val="1"/>
+      <w:numFmt w:val="lowerRoman"/>
+      <w:lvlText w:val="%9."/>
+      <w:lvlJc w:val="right"/>
+      <w:pPr>
+        <w:ind w:left="6480" w:hanging="180"/>
+      </w:pPr>
+    </w:lvl>
+  </w:abstractNum>
+  <w:abstractNum w:abstractNumId="43" w15:restartNumberingAfterBreak="0">
     <w:nsid w:val="73B1304F"/>
     <w:multiLevelType w:val="multilevel"/>
     <w:tmpl w:val="F5984D8E"/>
@@ -22778,7 +25789,7 @@
       </w:rPr>
     </w:lvl>
   </w:abstractNum>
-  <w:abstractNum w:abstractNumId="40" w15:restartNumberingAfterBreak="0">
+  <w:abstractNum w:abstractNumId="44" w15:restartNumberingAfterBreak="0">
     <w:nsid w:val="751B5556"/>
     <w:multiLevelType w:val="hybridMultilevel"/>
     <w:tmpl w:val="F4FE7312"/>
@@ -22891,7 +25902,7 @@
       </w:rPr>
     </w:lvl>
   </w:abstractNum>
-  <w:abstractNum w:abstractNumId="41" w15:restartNumberingAfterBreak="0">
+  <w:abstractNum w:abstractNumId="45" w15:restartNumberingAfterBreak="0">
     <w:nsid w:val="7A3D49F6"/>
     <w:multiLevelType w:val="multilevel"/>
     <w:tmpl w:val="AD72A38E"/>
@@ -23032,130 +26043,142 @@
     </w:lvl>
   </w:abstractNum>
   <w:num w:numId="1">
-    <w:abstractNumId w:val="14"/>
+    <w:abstractNumId w:val="16"/>
   </w:num>
   <w:num w:numId="2">
     <w:abstractNumId w:val="3"/>
   </w:num>
   <w:num w:numId="3">
-    <w:abstractNumId w:val="7"/>
+    <w:abstractNumId w:val="8"/>
   </w:num>
   <w:num w:numId="4">
-    <w:abstractNumId w:val="18"/>
+    <w:abstractNumId w:val="20"/>
   </w:num>
   <w:num w:numId="5">
-    <w:abstractNumId w:val="32"/>
+    <w:abstractNumId w:val="35"/>
   </w:num>
   <w:num w:numId="6">
-    <w:abstractNumId w:val="41"/>
+    <w:abstractNumId w:val="45"/>
   </w:num>
   <w:num w:numId="7">
-    <w:abstractNumId w:val="10"/>
+    <w:abstractNumId w:val="12"/>
   </w:num>
   <w:num w:numId="8">
-    <w:abstractNumId w:val="27"/>
+    <w:abstractNumId w:val="30"/>
   </w:num>
   <w:num w:numId="9">
     <w:abstractNumId w:val="4"/>
   </w:num>
   <w:num w:numId="10">
-    <w:abstractNumId w:val="12"/>
+    <w:abstractNumId w:val="14"/>
   </w:num>
   <w:num w:numId="11">
-    <w:abstractNumId w:val="38"/>
+    <w:abstractNumId w:val="41"/>
   </w:num>
   <w:num w:numId="12">
-    <w:abstractNumId w:val="33"/>
+    <w:abstractNumId w:val="36"/>
   </w:num>
   <w:num w:numId="13">
-    <w:abstractNumId w:val="20"/>
+    <w:abstractNumId w:val="22"/>
   </w:num>
   <w:num w:numId="14">
+    <w:abstractNumId w:val="43"/>
+  </w:num>
+  <w:num w:numId="15">
     <w:abstractNumId w:val="39"/>
   </w:num>
-  <w:num w:numId="15">
-    <w:abstractNumId w:val="36"/>
-  </w:num>
   <w:num w:numId="16">
-    <w:abstractNumId w:val="31"/>
+    <w:abstractNumId w:val="34"/>
   </w:num>
   <w:num w:numId="17">
-    <w:abstractNumId w:val="24"/>
+    <w:abstractNumId w:val="27"/>
   </w:num>
   <w:num w:numId="18">
-    <w:abstractNumId w:val="8"/>
+    <w:abstractNumId w:val="10"/>
   </w:num>
   <w:num w:numId="19">
-    <w:abstractNumId w:val="25"/>
+    <w:abstractNumId w:val="28"/>
   </w:num>
   <w:num w:numId="20">
-    <w:abstractNumId w:val="21"/>
+    <w:abstractNumId w:val="24"/>
   </w:num>
   <w:num w:numId="21">
     <w:abstractNumId w:val="1"/>
   </w:num>
   <w:num w:numId="22">
-    <w:abstractNumId w:val="5"/>
+    <w:abstractNumId w:val="6"/>
   </w:num>
   <w:num w:numId="23">
-    <w:abstractNumId w:val="15"/>
+    <w:abstractNumId w:val="17"/>
   </w:num>
   <w:num w:numId="24">
-    <w:abstractNumId w:val="19"/>
+    <w:abstractNumId w:val="21"/>
   </w:num>
   <w:num w:numId="25">
     <w:abstractNumId w:val="0"/>
   </w:num>
   <w:num w:numId="26">
-    <w:abstractNumId w:val="35"/>
+    <w:abstractNumId w:val="38"/>
   </w:num>
   <w:num w:numId="27">
-    <w:abstractNumId w:val="17"/>
+    <w:abstractNumId w:val="19"/>
   </w:num>
   <w:num w:numId="28">
-    <w:abstractNumId w:val="9"/>
+    <w:abstractNumId w:val="11"/>
   </w:num>
   <w:num w:numId="29">
-    <w:abstractNumId w:val="30"/>
+    <w:abstractNumId w:val="33"/>
   </w:num>
   <w:num w:numId="30">
     <w:abstractNumId w:val="2"/>
   </w:num>
   <w:num w:numId="31">
+    <w:abstractNumId w:val="29"/>
+  </w:num>
+  <w:num w:numId="32">
+    <w:abstractNumId w:val="15"/>
+  </w:num>
+  <w:num w:numId="33">
+    <w:abstractNumId w:val="44"/>
+  </w:num>
+  <w:num w:numId="34">
+    <w:abstractNumId w:val="31"/>
+  </w:num>
+  <w:num w:numId="35">
+    <w:abstractNumId w:val="18"/>
+  </w:num>
+  <w:num w:numId="36">
+    <w:abstractNumId w:val="40"/>
+  </w:num>
+  <w:num w:numId="37">
+    <w:abstractNumId w:val="32"/>
+  </w:num>
+  <w:num w:numId="38">
+    <w:abstractNumId w:val="37"/>
+  </w:num>
+  <w:num w:numId="39">
+    <w:abstractNumId w:val="13"/>
+  </w:num>
+  <w:num w:numId="40">
     <w:abstractNumId w:val="26"/>
   </w:num>
-  <w:num w:numId="32">
-    <w:abstractNumId w:val="13"/>
-  </w:num>
-  <w:num w:numId="33">
-    <w:abstractNumId w:val="40"/>
-  </w:num>
-  <w:num w:numId="34">
-    <w:abstractNumId w:val="28"/>
-  </w:num>
-  <w:num w:numId="35">
-    <w:abstractNumId w:val="16"/>
-  </w:num>
-  <w:num w:numId="36">
-    <w:abstractNumId w:val="37"/>
-  </w:num>
-  <w:num w:numId="37">
-    <w:abstractNumId w:val="29"/>
-  </w:num>
-  <w:num w:numId="38">
-    <w:abstractNumId w:val="34"/>
-  </w:num>
-  <w:num w:numId="39">
-    <w:abstractNumId w:val="11"/>
-  </w:num>
-  <w:num w:numId="40">
-    <w:abstractNumId w:val="23"/>
-  </w:num>
   <w:num w:numId="41">
-    <w:abstractNumId w:val="6"/>
+    <w:abstractNumId w:val="7"/>
   </w:num>
   <w:num w:numId="42">
-    <w:abstractNumId w:val="22"/>
+    <w:abstractNumId w:val="25"/>
+  </w:num>
+  <w:num w:numId="43">
+    <w:abstractNumId w:val="42"/>
+  </w:num>
+  <w:num w:numId="44">
+    <w:abstractNumId w:val="9"/>
+  </w:num>
+  <w:num w:numId="45">
+    <w:abstractNumId w:val="5"/>
+  </w:num>
+  <w:num w:numId="46">
+    <w:abstractNumId w:val="23"/>
   </w:num>
 </w:numbering>
 </file>
@@ -24213,7 +27236,7 @@
 </file>
 
 <file path=customXml/itemProps1.xml><?xml version="1.0" encoding="utf-8"?>
-<ds:datastoreItem xmlns:ds="http://schemas.openxmlformats.org/officeDocument/2006/customXml" ds:itemID="{94486F99-71F2-48E4-93C2-9A48DCD94BAE}">
+<ds:datastoreItem xmlns:ds="http://schemas.openxmlformats.org/officeDocument/2006/customXml" ds:itemID="{C01E098E-AA09-49D4-90BD-048AE812F2CF}">
   <ds:schemaRefs>
     <ds:schemaRef ds:uri="http://schemas.openxmlformats.org/officeDocument/2006/bibliography"/>
   </ds:schemaRefs>

</xml_diff>